<commit_message>
Add dock for questions and notebook
</commit_message>
<xml_diff>
--- a/Hw2/Hw2_doc.docx
+++ b/Hw2/Hw2_doc.docx
@@ -71,6 +71,67 @@
       </w:pPr>
       <w:r>
         <w:rPr>
+          <w:noProof/>
+        </w:rPr>
+        <w:lastRenderedPageBreak/>
+        <w:drawing>
+          <wp:anchor distT="0" distB="0" distL="114300" distR="114300" simplePos="0" relativeHeight="251662336" behindDoc="0" locked="0" layoutInCell="1" allowOverlap="1" wp14:anchorId="4E64B34B" wp14:editId="26FDCBE1">
+            <wp:simplePos x="0" y="0"/>
+            <wp:positionH relativeFrom="margin">
+              <wp:posOffset>-71755</wp:posOffset>
+            </wp:positionH>
+            <wp:positionV relativeFrom="paragraph">
+              <wp:posOffset>395605</wp:posOffset>
+            </wp:positionV>
+            <wp:extent cx="5871210" cy="7828915"/>
+            <wp:effectExtent l="0" t="0" r="0" b="635"/>
+            <wp:wrapSquare wrapText="bothSides"/>
+            <wp:docPr id="23" name="Picture 23"/>
+            <wp:cNvGraphicFramePr>
+              <a:graphicFrameLocks xmlns:a="http://schemas.openxmlformats.org/drawingml/2006/main" noChangeAspect="1"/>
+            </wp:cNvGraphicFramePr>
+            <a:graphic xmlns:a="http://schemas.openxmlformats.org/drawingml/2006/main">
+              <a:graphicData uri="http://schemas.openxmlformats.org/drawingml/2006/picture">
+                <pic:pic xmlns:pic="http://schemas.openxmlformats.org/drawingml/2006/picture">
+                  <pic:nvPicPr>
+                    <pic:cNvPr id="1" name=""/>
+                    <pic:cNvPicPr/>
+                  </pic:nvPicPr>
+                  <pic:blipFill>
+                    <a:blip r:embed="rId8">
+                      <a:extLst>
+                        <a:ext uri="{28A0092B-C50C-407E-A947-70E740481C1C}">
+                          <a14:useLocalDpi xmlns:a14="http://schemas.microsoft.com/office/drawing/2010/main" val="0"/>
+                        </a:ext>
+                      </a:extLst>
+                    </a:blip>
+                    <a:stretch>
+                      <a:fillRect/>
+                    </a:stretch>
+                  </pic:blipFill>
+                  <pic:spPr>
+                    <a:xfrm>
+                      <a:off x="0" y="0"/>
+                      <a:ext cx="5871210" cy="7828915"/>
+                    </a:xfrm>
+                    <a:prstGeom prst="rect">
+                      <a:avLst/>
+                    </a:prstGeom>
+                  </pic:spPr>
+                </pic:pic>
+              </a:graphicData>
+            </a:graphic>
+            <wp14:sizeRelH relativeFrom="margin">
+              <wp14:pctWidth>0</wp14:pctWidth>
+            </wp14:sizeRelH>
+            <wp14:sizeRelV relativeFrom="margin">
+              <wp14:pctHeight>0</wp14:pctHeight>
+            </wp14:sizeRelV>
+          </wp:anchor>
+        </w:drawing>
+      </w:r>
+      <w:r>
+        <w:rPr>
           <w:rFonts w:cstheme="minorHAnsi" w:hint="cs"/>
           <w:sz w:val="36"/>
           <w:szCs w:val="36"/>
@@ -91,162 +152,47 @@
           <w:lang w:bidi="fa-IR"/>
         </w:rPr>
       </w:pPr>
-    </w:p>
-    <w:p>
-      <w:pPr>
-        <w:bidi/>
-        <w:rPr>
-          <w:rFonts w:cstheme="minorHAnsi"/>
-          <w:sz w:val="44"/>
-          <w:szCs w:val="44"/>
-          <w:rtl/>
-          <w:lang w:bidi="fa-IR"/>
-        </w:rPr>
-      </w:pPr>
-    </w:p>
-    <w:p>
-      <w:pPr>
-        <w:bidi/>
-        <w:rPr>
-          <w:rFonts w:cstheme="minorHAnsi"/>
-          <w:sz w:val="44"/>
-          <w:szCs w:val="44"/>
-          <w:rtl/>
-          <w:lang w:bidi="fa-IR"/>
-        </w:rPr>
-      </w:pPr>
-    </w:p>
-    <w:p>
-      <w:pPr>
-        <w:bidi/>
-        <w:rPr>
-          <w:rFonts w:cstheme="minorHAnsi"/>
-          <w:sz w:val="44"/>
-          <w:szCs w:val="44"/>
-          <w:rtl/>
-          <w:lang w:bidi="fa-IR"/>
-        </w:rPr>
-      </w:pPr>
-    </w:p>
-    <w:p>
-      <w:pPr>
-        <w:bidi/>
-        <w:rPr>
-          <w:rFonts w:cstheme="minorHAnsi"/>
-          <w:sz w:val="44"/>
-          <w:szCs w:val="44"/>
-          <w:rtl/>
-          <w:lang w:bidi="fa-IR"/>
-        </w:rPr>
-      </w:pPr>
-    </w:p>
-    <w:p>
-      <w:pPr>
-        <w:bidi/>
-        <w:rPr>
-          <w:rFonts w:cstheme="minorHAnsi"/>
-          <w:sz w:val="44"/>
-          <w:szCs w:val="44"/>
-          <w:rtl/>
-          <w:lang w:bidi="fa-IR"/>
-        </w:rPr>
-      </w:pPr>
-    </w:p>
-    <w:p>
-      <w:pPr>
-        <w:bidi/>
-        <w:rPr>
-          <w:rFonts w:cstheme="minorHAnsi"/>
-          <w:sz w:val="44"/>
-          <w:szCs w:val="44"/>
-          <w:rtl/>
-          <w:lang w:bidi="fa-IR"/>
-        </w:rPr>
-      </w:pPr>
-    </w:p>
-    <w:p>
-      <w:pPr>
-        <w:bidi/>
-        <w:rPr>
-          <w:rFonts w:cstheme="minorHAnsi"/>
-          <w:sz w:val="44"/>
-          <w:szCs w:val="44"/>
-          <w:rtl/>
-          <w:lang w:bidi="fa-IR"/>
-        </w:rPr>
-      </w:pPr>
-    </w:p>
-    <w:p>
-      <w:pPr>
-        <w:bidi/>
-        <w:rPr>
-          <w:rFonts w:cstheme="minorHAnsi"/>
-          <w:sz w:val="44"/>
-          <w:szCs w:val="44"/>
-          <w:rtl/>
-          <w:lang w:bidi="fa-IR"/>
-        </w:rPr>
-      </w:pPr>
-    </w:p>
-    <w:p>
-      <w:pPr>
-        <w:bidi/>
-        <w:rPr>
-          <w:rFonts w:cstheme="minorHAnsi"/>
-          <w:sz w:val="44"/>
-          <w:szCs w:val="44"/>
-          <w:rtl/>
-          <w:lang w:bidi="fa-IR"/>
-        </w:rPr>
-      </w:pPr>
-    </w:p>
-    <w:p>
-      <w:pPr>
-        <w:bidi/>
-        <w:rPr>
-          <w:rFonts w:cstheme="minorHAnsi"/>
-          <w:sz w:val="44"/>
-          <w:szCs w:val="44"/>
-          <w:rtl/>
-          <w:lang w:bidi="fa-IR"/>
-        </w:rPr>
-      </w:pPr>
-    </w:p>
-    <w:p>
-      <w:pPr>
-        <w:bidi/>
-        <w:rPr>
-          <w:rFonts w:cstheme="minorHAnsi"/>
-          <w:sz w:val="44"/>
-          <w:szCs w:val="44"/>
-          <w:rtl/>
-          <w:lang w:bidi="fa-IR"/>
-        </w:rPr>
-      </w:pPr>
-    </w:p>
-    <w:p>
-      <w:pPr>
-        <w:bidi/>
-        <w:rPr>
-          <w:rFonts w:cstheme="minorHAnsi"/>
-          <w:sz w:val="36"/>
-          <w:szCs w:val="36"/>
-          <w:rtl/>
-          <w:lang w:bidi="fa-IR"/>
-        </w:rPr>
-      </w:pPr>
-    </w:p>
-    <w:p>
-      <w:pPr>
-        <w:bidi/>
-        <w:rPr>
-          <w:rFonts w:cstheme="minorHAnsi"/>
-          <w:sz w:val="36"/>
-          <w:szCs w:val="36"/>
-          <w:rtl/>
-          <w:lang w:bidi="fa-IR"/>
-        </w:rPr>
-      </w:pPr>
+      <w:r>
+        <w:rPr>
+          <w:noProof/>
+        </w:rPr>
+        <w:lastRenderedPageBreak/>
+        <w:drawing>
+          <wp:inline distT="0" distB="0" distL="0" distR="0" wp14:anchorId="22E621D2" wp14:editId="12E16555">
+            <wp:extent cx="5943600" cy="7924800"/>
+            <wp:effectExtent l="0" t="0" r="0" b="0"/>
+            <wp:docPr id="24" name="Picture 24"/>
+            <wp:cNvGraphicFramePr>
+              <a:graphicFrameLocks xmlns:a="http://schemas.openxmlformats.org/drawingml/2006/main" noChangeAspect="1"/>
+            </wp:cNvGraphicFramePr>
+            <a:graphic xmlns:a="http://schemas.openxmlformats.org/drawingml/2006/main">
+              <a:graphicData uri="http://schemas.openxmlformats.org/drawingml/2006/picture">
+                <pic:pic xmlns:pic="http://schemas.openxmlformats.org/drawingml/2006/picture">
+                  <pic:nvPicPr>
+                    <pic:cNvPr id="1" name=""/>
+                    <pic:cNvPicPr/>
+                  </pic:nvPicPr>
+                  <pic:blipFill>
+                    <a:blip r:embed="rId9"/>
+                    <a:stretch>
+                      <a:fillRect/>
+                    </a:stretch>
+                  </pic:blipFill>
+                  <pic:spPr>
+                    <a:xfrm>
+                      <a:off x="0" y="0"/>
+                      <a:ext cx="5943600" cy="7924800"/>
+                    </a:xfrm>
+                    <a:prstGeom prst="rect">
+                      <a:avLst/>
+                    </a:prstGeom>
+                  </pic:spPr>
+                </pic:pic>
+              </a:graphicData>
+            </a:graphic>
+          </wp:inline>
+        </w:drawing>
+      </w:r>
     </w:p>
     <w:p>
       <w:pPr>
@@ -421,7 +367,7 @@
           <w:lang w:bidi="fa-IR"/>
         </w:rPr>
       </w:pPr>
-      <w:hyperlink r:id="rId4" w:anchor=":~:text=The%20activation%20function%20does%20the,able%20to%20perform%20such%20tasks." w:history="1">
+      <w:hyperlink r:id="rId10" w:anchor=":~:text=The%20activation%20function%20does%20the,able%20to%20perform%20such%20tasks." w:history="1">
         <w:r>
           <w:rPr>
             <w:rStyle w:val="Hyperlink"/>
@@ -444,7 +390,7 @@
         </w:rPr>
         <w:t xml:space="preserve"> </w:t>
       </w:r>
-      <w:hyperlink r:id="rId5" w:history="1">
+      <w:hyperlink r:id="rId11" w:history="1">
         <w:r>
           <w:rPr>
             <w:rStyle w:val="Hyperlink"/>
@@ -628,15 +574,6 @@
           <w:rtl/>
           <w:lang w:bidi="fa-IR"/>
         </w:rPr>
-      </w:r>
-      <w:r>
-        <w:rPr>
-          <w:rFonts w:cstheme="minorHAnsi"/>
-          <w:sz w:val="36"/>
-          <w:szCs w:val="36"/>
-          <w:rtl/>
-          <w:lang w:bidi="fa-IR"/>
-        </w:rPr>
         <w:fldChar w:fldCharType="separate"/>
       </w:r>
       <w:r>
@@ -670,7 +607,7 @@
         </w:rPr>
         <w:t xml:space="preserve"> </w:t>
       </w:r>
-      <w:hyperlink r:id="rId6" w:history="1">
+      <w:hyperlink r:id="rId12" w:history="1">
         <w:r>
           <w:rPr>
             <w:rStyle w:val="Hyperlink"/>
@@ -804,7 +741,7 @@
       <w:pPr>
         <w:bidi/>
         <w:rPr>
-          <w:rFonts w:cstheme="minorHAnsi" w:hint="cs"/>
+          <w:rFonts w:cstheme="minorHAnsi"/>
           <w:sz w:val="36"/>
           <w:szCs w:val="36"/>
           <w:rtl/>
@@ -867,7 +804,7 @@
       <w:pPr>
         <w:bidi/>
         <w:rPr>
-          <w:rFonts w:cstheme="minorHAnsi" w:hint="cs"/>
+          <w:rFonts w:cstheme="minorHAnsi"/>
           <w:sz w:val="36"/>
           <w:szCs w:val="36"/>
           <w:rtl/>
@@ -892,6 +829,7 @@
           <w:rFonts w:cstheme="minorHAnsi"/>
           <w:sz w:val="36"/>
           <w:szCs w:val="36"/>
+          <w:rtl/>
           <w:lang w:bidi="fa-IR"/>
         </w:rPr>
       </w:pPr>
@@ -905,6 +843,2433 @@
         </w:rPr>
         <w:t>۳-</w:t>
       </w:r>
+      <w:r>
+        <w:rPr>
+          <w:rFonts w:cstheme="minorHAnsi" w:hint="cs"/>
+          <w:sz w:val="36"/>
+          <w:szCs w:val="36"/>
+          <w:rtl/>
+          <w:lang w:bidi="fa-IR"/>
+        </w:rPr>
+        <w:t xml:space="preserve"> دیتاست </w:t>
+      </w:r>
+      <w:r>
+        <w:rPr>
+          <w:rFonts w:cstheme="minorHAnsi"/>
+          <w:sz w:val="36"/>
+          <w:szCs w:val="36"/>
+          <w:lang w:bidi="fa-IR"/>
+        </w:rPr>
+        <w:t>Circle</w:t>
+      </w:r>
+      <w:r>
+        <w:rPr>
+          <w:rFonts w:cstheme="minorHAnsi" w:hint="cs"/>
+          <w:sz w:val="36"/>
+          <w:szCs w:val="36"/>
+          <w:rtl/>
+          <w:lang w:bidi="fa-IR"/>
+        </w:rPr>
+        <w:t>:</w:t>
+      </w:r>
+    </w:p>
+    <w:p>
+      <w:pPr>
+        <w:bidi/>
+        <w:rPr>
+          <w:rFonts w:cstheme="minorHAnsi"/>
+          <w:sz w:val="36"/>
+          <w:szCs w:val="36"/>
+          <w:rtl/>
+          <w:lang w:bidi="fa-IR"/>
+        </w:rPr>
+      </w:pPr>
+      <w:r>
+        <w:rPr>
+          <w:rFonts w:cstheme="minorHAnsi"/>
+          <w:sz w:val="36"/>
+          <w:szCs w:val="36"/>
+          <w:lang w:bidi="fa-IR"/>
+        </w:rPr>
+        <w:t>Tanh</w:t>
+      </w:r>
+      <w:r>
+        <w:rPr>
+          <w:rFonts w:cstheme="minorHAnsi" w:hint="cs"/>
+          <w:sz w:val="36"/>
+          <w:szCs w:val="36"/>
+          <w:rtl/>
+          <w:lang w:bidi="fa-IR"/>
+        </w:rPr>
+        <w:t>: تابع فعالساز غیر خطی است که دیتا را روی محدوده -1 تا 1 محدود میکند. روی دیتاهای پیچیده مخصوصا دیتاهایی که به شکل دایره تفکیک پذیرند به خوبی اعمال میشوند.</w:t>
+      </w:r>
+    </w:p>
+    <w:p>
+      <w:pPr>
+        <w:bidi/>
+        <w:rPr>
+          <w:rFonts w:cstheme="minorHAnsi"/>
+          <w:sz w:val="36"/>
+          <w:szCs w:val="36"/>
+          <w:rtl/>
+          <w:lang w:bidi="fa-IR"/>
+        </w:rPr>
+      </w:pPr>
+      <w:proofErr w:type="spellStart"/>
+      <w:r>
+        <w:rPr>
+          <w:rFonts w:cstheme="minorHAnsi"/>
+          <w:sz w:val="36"/>
+          <w:szCs w:val="36"/>
+          <w:lang w:bidi="fa-IR"/>
+        </w:rPr>
+        <w:lastRenderedPageBreak/>
+        <w:t>ReLU</w:t>
+      </w:r>
+      <w:proofErr w:type="spellEnd"/>
+      <w:r>
+        <w:rPr>
+          <w:rFonts w:cstheme="minorHAnsi" w:hint="cs"/>
+          <w:sz w:val="36"/>
+          <w:szCs w:val="36"/>
+          <w:rtl/>
+          <w:lang w:bidi="fa-IR"/>
+        </w:rPr>
+        <w:t>: یک تابع ساده است که برای داده های مثبت، خطی و برای داده های منفی، صفر است و برای داده های غیر خطی مناسب است. البته نسبت به تابع تانژانت و روی داده های دایره ای شکل کمتر مناسب است.</w:t>
+      </w:r>
+    </w:p>
+    <w:p>
+      <w:pPr>
+        <w:bidi/>
+        <w:rPr>
+          <w:rFonts w:cstheme="minorHAnsi"/>
+          <w:sz w:val="36"/>
+          <w:szCs w:val="36"/>
+          <w:rtl/>
+          <w:lang w:bidi="fa-IR"/>
+        </w:rPr>
+      </w:pPr>
+      <w:r>
+        <w:rPr>
+          <w:rFonts w:cstheme="minorHAnsi"/>
+          <w:sz w:val="36"/>
+          <w:szCs w:val="36"/>
+          <w:lang w:bidi="fa-IR"/>
+        </w:rPr>
+        <w:t>Sigmoid</w:t>
+      </w:r>
+      <w:r>
+        <w:rPr>
+          <w:rFonts w:cstheme="minorHAnsi" w:hint="cs"/>
+          <w:sz w:val="36"/>
+          <w:szCs w:val="36"/>
+          <w:rtl/>
+          <w:lang w:bidi="fa-IR"/>
+        </w:rPr>
+        <w:t>: برای دیتاهایی که دو کلاس به خوبی از هم تفکیک شده اند مناسب است</w:t>
+      </w:r>
+      <w:r>
+        <w:rPr>
+          <w:rFonts w:cstheme="minorHAnsi"/>
+          <w:sz w:val="36"/>
+          <w:szCs w:val="36"/>
+          <w:lang w:bidi="fa-IR"/>
+        </w:rPr>
+        <w:t>.</w:t>
+      </w:r>
+    </w:p>
+    <w:p>
+      <w:pPr>
+        <w:bidi/>
+        <w:rPr>
+          <w:rFonts w:cstheme="minorHAnsi"/>
+          <w:sz w:val="36"/>
+          <w:szCs w:val="36"/>
+          <w:rtl/>
+          <w:lang w:bidi="fa-IR"/>
+        </w:rPr>
+      </w:pPr>
+      <w:r>
+        <w:rPr>
+          <w:rFonts w:cstheme="minorHAnsi"/>
+          <w:sz w:val="36"/>
+          <w:szCs w:val="36"/>
+          <w:lang w:bidi="fa-IR"/>
+        </w:rPr>
+        <w:drawing>
+          <wp:anchor distT="0" distB="0" distL="114300" distR="114300" simplePos="0" relativeHeight="251661312" behindDoc="0" locked="0" layoutInCell="1" allowOverlap="1" wp14:anchorId="0D4404C9" wp14:editId="47E68513">
+            <wp:simplePos x="0" y="0"/>
+            <wp:positionH relativeFrom="margin">
+              <wp:align>right</wp:align>
+            </wp:positionH>
+            <wp:positionV relativeFrom="paragraph">
+              <wp:posOffset>747452</wp:posOffset>
+            </wp:positionV>
+            <wp:extent cx="5943600" cy="3070225"/>
+            <wp:effectExtent l="0" t="0" r="0" b="0"/>
+            <wp:wrapSquare wrapText="bothSides"/>
+            <wp:docPr id="7" name="Picture 7"/>
+            <wp:cNvGraphicFramePr>
+              <a:graphicFrameLocks xmlns:a="http://schemas.openxmlformats.org/drawingml/2006/main" noChangeAspect="1"/>
+            </wp:cNvGraphicFramePr>
+            <a:graphic xmlns:a="http://schemas.openxmlformats.org/drawingml/2006/main">
+              <a:graphicData uri="http://schemas.openxmlformats.org/drawingml/2006/picture">
+                <pic:pic xmlns:pic="http://schemas.openxmlformats.org/drawingml/2006/picture">
+                  <pic:nvPicPr>
+                    <pic:cNvPr id="1" name=""/>
+                    <pic:cNvPicPr/>
+                  </pic:nvPicPr>
+                  <pic:blipFill>
+                    <a:blip r:embed="rId13">
+                      <a:extLst>
+                        <a:ext uri="{28A0092B-C50C-407E-A947-70E740481C1C}">
+                          <a14:useLocalDpi xmlns:a14="http://schemas.microsoft.com/office/drawing/2010/main" val="0"/>
+                        </a:ext>
+                      </a:extLst>
+                    </a:blip>
+                    <a:stretch>
+                      <a:fillRect/>
+                    </a:stretch>
+                  </pic:blipFill>
+                  <pic:spPr>
+                    <a:xfrm>
+                      <a:off x="0" y="0"/>
+                      <a:ext cx="5943600" cy="3070225"/>
+                    </a:xfrm>
+                    <a:prstGeom prst="rect">
+                      <a:avLst/>
+                    </a:prstGeom>
+                  </pic:spPr>
+                </pic:pic>
+              </a:graphicData>
+            </a:graphic>
+          </wp:anchor>
+        </w:drawing>
+      </w:r>
+      <w:r>
+        <w:rPr>
+          <w:noProof/>
+        </w:rPr>
+        <mc:AlternateContent>
+          <mc:Choice Requires="wps">
+            <w:drawing>
+              <wp:anchor distT="0" distB="0" distL="114300" distR="114300" simplePos="0" relativeHeight="251660288" behindDoc="0" locked="0" layoutInCell="1" allowOverlap="1" wp14:anchorId="7E768887" wp14:editId="3D59F209">
+                <wp:simplePos x="0" y="0"/>
+                <wp:positionH relativeFrom="margin">
+                  <wp:align>right</wp:align>
+                </wp:positionH>
+                <wp:positionV relativeFrom="paragraph">
+                  <wp:posOffset>3961291</wp:posOffset>
+                </wp:positionV>
+                <wp:extent cx="5943600" cy="635"/>
+                <wp:effectExtent l="0" t="0" r="0" b="0"/>
+                <wp:wrapSquare wrapText="bothSides"/>
+                <wp:docPr id="3" name="Text Box 3"/>
+                <wp:cNvGraphicFramePr/>
+                <a:graphic xmlns:a="http://schemas.openxmlformats.org/drawingml/2006/main">
+                  <a:graphicData uri="http://schemas.microsoft.com/office/word/2010/wordprocessingShape">
+                    <wps:wsp>
+                      <wps:cNvSpPr txBox="1"/>
+                      <wps:spPr>
+                        <a:xfrm>
+                          <a:off x="0" y="0"/>
+                          <a:ext cx="5943600" cy="635"/>
+                        </a:xfrm>
+                        <a:prstGeom prst="rect">
+                          <a:avLst/>
+                        </a:prstGeom>
+                        <a:solidFill>
+                          <a:prstClr val="white"/>
+                        </a:solidFill>
+                        <a:ln>
+                          <a:noFill/>
+                        </a:ln>
+                      </wps:spPr>
+                      <wps:txbx>
+                        <w:txbxContent>
+                          <w:p>
+                            <w:pPr>
+                              <w:pStyle w:val="Caption"/>
+                              <w:jc w:val="center"/>
+                              <w:rPr>
+                                <w:rFonts w:cs="Calibri"/>
+                                <w:sz w:val="36"/>
+                                <w:szCs w:val="36"/>
+                                <w:lang w:bidi="fa-IR"/>
+                              </w:rPr>
+                            </w:pPr>
+                            <w:r>
+                              <w:t>Figure</w:t>
+                            </w:r>
+                            <w:r>
+                              <w:rPr>
+                                <w:rtl/>
+                              </w:rPr>
+                              <w:t xml:space="preserve"> </w:t>
+                            </w:r>
+                            <w:r>
+                              <w:rPr>
+                                <w:rtl/>
+                              </w:rPr>
+                              <w:fldChar w:fldCharType="begin"/>
+                            </w:r>
+                            <w:r>
+                              <w:rPr>
+                                <w:rtl/>
+                              </w:rPr>
+                              <w:instrText xml:space="preserve"> </w:instrText>
+                            </w:r>
+                            <w:r>
+                              <w:instrText>SEQ</w:instrText>
+                            </w:r>
+                            <w:r>
+                              <w:rPr>
+                                <w:rtl/>
+                              </w:rPr>
+                              <w:instrText xml:space="preserve"> </w:instrText>
+                            </w:r>
+                            <w:r>
+                              <w:instrText>Figure \* ARABIC</w:instrText>
+                            </w:r>
+                            <w:r>
+                              <w:rPr>
+                                <w:rtl/>
+                              </w:rPr>
+                              <w:instrText xml:space="preserve"> </w:instrText>
+                            </w:r>
+                            <w:r>
+                              <w:rPr>
+                                <w:rtl/>
+                              </w:rPr>
+                              <w:fldChar w:fldCharType="separate"/>
+                            </w:r>
+                            <w:r>
+                              <w:rPr>
+                                <w:noProof/>
+                                <w:rtl/>
+                              </w:rPr>
+                              <w:t>1</w:t>
+                            </w:r>
+                            <w:r>
+                              <w:rPr>
+                                <w:rtl/>
+                              </w:rPr>
+                              <w:fldChar w:fldCharType="end"/>
+                            </w:r>
+                            <w:proofErr w:type="spellStart"/>
+                            <w:r>
+                              <w:rPr>
+                                <w:lang w:bidi="fa-IR"/>
+                              </w:rPr>
+                              <w:t>ReLU</w:t>
+                            </w:r>
+                            <w:proofErr w:type="spellEnd"/>
+                          </w:p>
+                        </w:txbxContent>
+                      </wps:txbx>
+                      <wps:bodyPr rot="0" spcFirstLastPara="0" vertOverflow="overflow" horzOverflow="overflow" vert="horz" wrap="square" lIns="0" tIns="0" rIns="0" bIns="0" numCol="1" spcCol="0" rtlCol="0" fromWordArt="0" anchor="t" anchorCtr="0" forceAA="0" compatLnSpc="1">
+                        <a:prstTxWarp prst="textNoShape">
+                          <a:avLst/>
+                        </a:prstTxWarp>
+                        <a:spAutoFit/>
+                      </wps:bodyPr>
+                    </wps:wsp>
+                  </a:graphicData>
+                </a:graphic>
+              </wp:anchor>
+            </w:drawing>
+          </mc:Choice>
+          <mc:Fallback>
+            <w:pict>
+              <v:shapetype w14:anchorId="7E768887" id="_x0000_t202" coordsize="21600,21600" o:spt="202" path="m,l,21600r21600,l21600,xe">
+                <v:stroke joinstyle="miter"/>
+                <v:path gradientshapeok="t" o:connecttype="rect"/>
+              </v:shapetype>
+              <v:shape id="Text Box 3" o:spid="_x0000_s1026" type="#_x0000_t202" style="position:absolute;left:0;text-align:left;margin-left:416.8pt;margin-top:311.9pt;width:468pt;height:.05pt;z-index:251660288;visibility:visible;mso-wrap-style:square;mso-wrap-distance-left:9pt;mso-wrap-distance-top:0;mso-wrap-distance-right:9pt;mso-wrap-distance-bottom:0;mso-position-horizontal:right;mso-position-horizontal-relative:margin;mso-position-vertical:absolute;mso-position-vertical-relative:text;v-text-anchor:top" o:gfxdata="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" stroked="f">
+                <v:textbox style="mso-fit-shape-to-text:t" inset="0,0,0,0">
+                  <w:txbxContent>
+                    <w:p>
+                      <w:pPr>
+                        <w:pStyle w:val="Caption"/>
+                        <w:jc w:val="center"/>
+                        <w:rPr>
+                          <w:rFonts w:cs="Calibri"/>
+                          <w:sz w:val="36"/>
+                          <w:szCs w:val="36"/>
+                          <w:lang w:bidi="fa-IR"/>
+                        </w:rPr>
+                      </w:pPr>
+                      <w:r>
+                        <w:t>Figure</w:t>
+                      </w:r>
+                      <w:r>
+                        <w:rPr>
+                          <w:rtl/>
+                        </w:rPr>
+                        <w:t xml:space="preserve"> </w:t>
+                      </w:r>
+                      <w:r>
+                        <w:rPr>
+                          <w:rtl/>
+                        </w:rPr>
+                        <w:fldChar w:fldCharType="begin"/>
+                      </w:r>
+                      <w:r>
+                        <w:rPr>
+                          <w:rtl/>
+                        </w:rPr>
+                        <w:instrText xml:space="preserve"> </w:instrText>
+                      </w:r>
+                      <w:r>
+                        <w:instrText>SEQ</w:instrText>
+                      </w:r>
+                      <w:r>
+                        <w:rPr>
+                          <w:rtl/>
+                        </w:rPr>
+                        <w:instrText xml:space="preserve"> </w:instrText>
+                      </w:r>
+                      <w:r>
+                        <w:instrText>Figure \* ARABIC</w:instrText>
+                      </w:r>
+                      <w:r>
+                        <w:rPr>
+                          <w:rtl/>
+                        </w:rPr>
+                        <w:instrText xml:space="preserve"> </w:instrText>
+                      </w:r>
+                      <w:r>
+                        <w:rPr>
+                          <w:rtl/>
+                        </w:rPr>
+                        <w:fldChar w:fldCharType="separate"/>
+                      </w:r>
+                      <w:r>
+                        <w:rPr>
+                          <w:noProof/>
+                          <w:rtl/>
+                        </w:rPr>
+                        <w:t>1</w:t>
+                      </w:r>
+                      <w:r>
+                        <w:rPr>
+                          <w:rtl/>
+                        </w:rPr>
+                        <w:fldChar w:fldCharType="end"/>
+                      </w:r>
+                      <w:proofErr w:type="spellStart"/>
+                      <w:r>
+                        <w:rPr>
+                          <w:lang w:bidi="fa-IR"/>
+                        </w:rPr>
+                        <w:t>ReLU</w:t>
+                      </w:r>
+                      <w:proofErr w:type="spellEnd"/>
+                    </w:p>
+                  </w:txbxContent>
+                </v:textbox>
+                <w10:wrap type="square" anchorx="margin"/>
+              </v:shape>
+            </w:pict>
+          </mc:Fallback>
+        </mc:AlternateContent>
+      </w:r>
+      <w:r>
+        <w:rPr>
+          <w:rFonts w:cstheme="minorHAnsi"/>
+          <w:sz w:val="36"/>
+          <w:szCs w:val="36"/>
+          <w:lang w:bidi="fa-IR"/>
+        </w:rPr>
+        <w:t>Linear</w:t>
+      </w:r>
+      <w:r>
+        <w:rPr>
+          <w:rFonts w:cstheme="minorHAnsi" w:hint="cs"/>
+          <w:sz w:val="36"/>
+          <w:szCs w:val="36"/>
+          <w:rtl/>
+          <w:lang w:bidi="fa-IR"/>
+        </w:rPr>
+        <w:t xml:space="preserve">: همانند سیگموید، برای دیتاهای دایره ای مناسب نیست و منجر به </w:t>
+      </w:r>
+      <w:r>
+        <w:rPr>
+          <w:rFonts w:cstheme="minorHAnsi"/>
+          <w:sz w:val="36"/>
+          <w:szCs w:val="36"/>
+          <w:lang w:bidi="fa-IR"/>
+        </w:rPr>
+        <w:t xml:space="preserve">underfitting </w:t>
+      </w:r>
+      <w:r>
+        <w:rPr>
+          <w:rFonts w:cstheme="minorHAnsi" w:hint="cs"/>
+          <w:sz w:val="36"/>
+          <w:szCs w:val="36"/>
+          <w:rtl/>
+          <w:lang w:bidi="fa-IR"/>
+        </w:rPr>
+        <w:t xml:space="preserve">میشود. </w:t>
+      </w:r>
+    </w:p>
+    <w:p>
+      <w:pPr>
+        <w:bidi/>
+        <w:rPr>
+          <w:rFonts w:cstheme="minorHAnsi"/>
+          <w:sz w:val="36"/>
+          <w:szCs w:val="36"/>
+          <w:lang w:bidi="fa-IR"/>
+        </w:rPr>
+      </w:pPr>
+    </w:p>
+    <w:p>
+      <w:pPr>
+        <w:bidi/>
+        <w:rPr>
+          <w:rFonts w:cstheme="minorHAnsi"/>
+          <w:sz w:val="36"/>
+          <w:szCs w:val="36"/>
+          <w:lang w:bidi="fa-IR"/>
+        </w:rPr>
+      </w:pPr>
+    </w:p>
+    <w:p>
+      <w:pPr>
+        <w:bidi/>
+        <w:rPr>
+          <w:rFonts w:cstheme="minorHAnsi"/>
+          <w:sz w:val="36"/>
+          <w:szCs w:val="36"/>
+          <w:rtl/>
+          <w:lang w:bidi="fa-IR"/>
+        </w:rPr>
+      </w:pPr>
+    </w:p>
+    <w:p>
+      <w:pPr>
+        <w:bidi/>
+        <w:rPr>
+          <w:rFonts w:cstheme="minorHAnsi" w:hint="cs"/>
+          <w:sz w:val="36"/>
+          <w:szCs w:val="36"/>
+          <w:rtl/>
+          <w:lang w:bidi="fa-IR"/>
+        </w:rPr>
+      </w:pPr>
+    </w:p>
+    <w:p>
+      <w:pPr>
+        <w:bidi/>
+        <w:rPr>
+          <w:rFonts w:cstheme="minorHAnsi"/>
+          <w:sz w:val="36"/>
+          <w:szCs w:val="36"/>
+          <w:lang w:bidi="fa-IR"/>
+        </w:rPr>
+      </w:pPr>
+    </w:p>
+    <w:p>
+      <w:pPr>
+        <w:bidi/>
+        <w:rPr>
+          <w:rFonts w:cstheme="minorHAnsi"/>
+          <w:sz w:val="36"/>
+          <w:szCs w:val="36"/>
+          <w:lang w:bidi="fa-IR"/>
+        </w:rPr>
+      </w:pPr>
+    </w:p>
+    <w:p>
+      <w:pPr>
+        <w:keepNext/>
+        <w:bidi/>
+      </w:pPr>
+      <w:r>
+        <w:rPr>
+          <w:rFonts w:cs="Arial"/>
+          <w:rtl/>
+        </w:rPr>
+        <w:lastRenderedPageBreak/>
+        <w:drawing>
+          <wp:inline distT="0" distB="0" distL="0" distR="0" wp14:anchorId="53B44EF6" wp14:editId="3F96CBC1">
+            <wp:extent cx="5943600" cy="2961005"/>
+            <wp:effectExtent l="0" t="0" r="0" b="0"/>
+            <wp:docPr id="8" name="Picture 8"/>
+            <wp:cNvGraphicFramePr>
+              <a:graphicFrameLocks xmlns:a="http://schemas.openxmlformats.org/drawingml/2006/main" noChangeAspect="1"/>
+            </wp:cNvGraphicFramePr>
+            <a:graphic xmlns:a="http://schemas.openxmlformats.org/drawingml/2006/main">
+              <a:graphicData uri="http://schemas.openxmlformats.org/drawingml/2006/picture">
+                <pic:pic xmlns:pic="http://schemas.openxmlformats.org/drawingml/2006/picture">
+                  <pic:nvPicPr>
+                    <pic:cNvPr id="1" name=""/>
+                    <pic:cNvPicPr/>
+                  </pic:nvPicPr>
+                  <pic:blipFill>
+                    <a:blip r:embed="rId14"/>
+                    <a:stretch>
+                      <a:fillRect/>
+                    </a:stretch>
+                  </pic:blipFill>
+                  <pic:spPr>
+                    <a:xfrm>
+                      <a:off x="0" y="0"/>
+                      <a:ext cx="5943600" cy="2961005"/>
+                    </a:xfrm>
+                    <a:prstGeom prst="rect">
+                      <a:avLst/>
+                    </a:prstGeom>
+                  </pic:spPr>
+                </pic:pic>
+              </a:graphicData>
+            </a:graphic>
+          </wp:inline>
+        </w:drawing>
+      </w:r>
+    </w:p>
+    <w:p>
+      <w:pPr>
+        <w:pStyle w:val="Caption"/>
+        <w:jc w:val="center"/>
+      </w:pPr>
+      <w:r>
+        <w:t>Figure</w:t>
+      </w:r>
+      <w:r>
+        <w:rPr>
+          <w:rtl/>
+        </w:rPr>
+        <w:t xml:space="preserve"> </w:t>
+      </w:r>
+      <w:r>
+        <w:rPr>
+          <w:rtl/>
+        </w:rPr>
+        <w:fldChar w:fldCharType="begin"/>
+      </w:r>
+      <w:r>
+        <w:rPr>
+          <w:rtl/>
+        </w:rPr>
+        <w:instrText xml:space="preserve"> </w:instrText>
+      </w:r>
+      <w:r>
+        <w:instrText>SEQ</w:instrText>
+      </w:r>
+      <w:r>
+        <w:rPr>
+          <w:rtl/>
+        </w:rPr>
+        <w:instrText xml:space="preserve"> </w:instrText>
+      </w:r>
+      <w:r>
+        <w:instrText>Figure \* ARABIC</w:instrText>
+      </w:r>
+      <w:r>
+        <w:rPr>
+          <w:rtl/>
+        </w:rPr>
+        <w:instrText xml:space="preserve"> </w:instrText>
+      </w:r>
+      <w:r>
+        <w:rPr>
+          <w:rtl/>
+        </w:rPr>
+        <w:fldChar w:fldCharType="separate"/>
+      </w:r>
+      <w:r>
+        <w:rPr>
+          <w:noProof/>
+          <w:rtl/>
+        </w:rPr>
+        <w:t>2</w:t>
+      </w:r>
+      <w:r>
+        <w:rPr>
+          <w:rtl/>
+        </w:rPr>
+        <w:fldChar w:fldCharType="end"/>
+      </w:r>
+      <w:r>
+        <w:t>Tanh</w:t>
+      </w:r>
+    </w:p>
+    <w:p/>
+    <w:p>
+      <w:pPr>
+        <w:keepNext/>
+      </w:pPr>
+      <w:r>
+        <w:drawing>
+          <wp:inline distT="0" distB="0" distL="0" distR="0" wp14:anchorId="649C6FDE" wp14:editId="26739FE9">
+            <wp:extent cx="5943600" cy="2959100"/>
+            <wp:effectExtent l="0" t="0" r="0" b="0"/>
+            <wp:docPr id="9" name="Picture 9"/>
+            <wp:cNvGraphicFramePr>
+              <a:graphicFrameLocks xmlns:a="http://schemas.openxmlformats.org/drawingml/2006/main" noChangeAspect="1"/>
+            </wp:cNvGraphicFramePr>
+            <a:graphic xmlns:a="http://schemas.openxmlformats.org/drawingml/2006/main">
+              <a:graphicData uri="http://schemas.openxmlformats.org/drawingml/2006/picture">
+                <pic:pic xmlns:pic="http://schemas.openxmlformats.org/drawingml/2006/picture">
+                  <pic:nvPicPr>
+                    <pic:cNvPr id="1" name=""/>
+                    <pic:cNvPicPr/>
+                  </pic:nvPicPr>
+                  <pic:blipFill>
+                    <a:blip r:embed="rId15"/>
+                    <a:stretch>
+                      <a:fillRect/>
+                    </a:stretch>
+                  </pic:blipFill>
+                  <pic:spPr>
+                    <a:xfrm>
+                      <a:off x="0" y="0"/>
+                      <a:ext cx="5943600" cy="2959100"/>
+                    </a:xfrm>
+                    <a:prstGeom prst="rect">
+                      <a:avLst/>
+                    </a:prstGeom>
+                  </pic:spPr>
+                </pic:pic>
+              </a:graphicData>
+            </a:graphic>
+          </wp:inline>
+        </w:drawing>
+      </w:r>
+    </w:p>
+    <w:p>
+      <w:pPr>
+        <w:pStyle w:val="Caption"/>
+        <w:jc w:val="center"/>
+      </w:pPr>
+      <w:r>
+        <w:t xml:space="preserve">Figure </w:t>
+      </w:r>
+      <w:fldSimple w:instr=" SEQ Figure \* ARABIC ">
+        <w:r>
+          <w:rPr>
+            <w:noProof/>
+          </w:rPr>
+          <w:t>3</w:t>
+        </w:r>
+      </w:fldSimple>
+      <w:r>
+        <w:t>sigmoid</w:t>
+      </w:r>
+    </w:p>
+    <w:p/>
+    <w:p/>
+    <w:p/>
+    <w:p/>
+    <w:p>
+      <w:pPr>
+        <w:keepNext/>
+      </w:pPr>
+      <w:r>
+        <w:lastRenderedPageBreak/>
+        <w:drawing>
+          <wp:inline distT="0" distB="0" distL="0" distR="0" wp14:anchorId="5B016FFE" wp14:editId="2E9E939F">
+            <wp:extent cx="5943600" cy="3013710"/>
+            <wp:effectExtent l="0" t="0" r="0" b="0"/>
+            <wp:docPr id="10" name="Picture 10"/>
+            <wp:cNvGraphicFramePr>
+              <a:graphicFrameLocks xmlns:a="http://schemas.openxmlformats.org/drawingml/2006/main" noChangeAspect="1"/>
+            </wp:cNvGraphicFramePr>
+            <a:graphic xmlns:a="http://schemas.openxmlformats.org/drawingml/2006/main">
+              <a:graphicData uri="http://schemas.openxmlformats.org/drawingml/2006/picture">
+                <pic:pic xmlns:pic="http://schemas.openxmlformats.org/drawingml/2006/picture">
+                  <pic:nvPicPr>
+                    <pic:cNvPr id="1" name=""/>
+                    <pic:cNvPicPr/>
+                  </pic:nvPicPr>
+                  <pic:blipFill>
+                    <a:blip r:embed="rId16"/>
+                    <a:stretch>
+                      <a:fillRect/>
+                    </a:stretch>
+                  </pic:blipFill>
+                  <pic:spPr>
+                    <a:xfrm>
+                      <a:off x="0" y="0"/>
+                      <a:ext cx="5943600" cy="3013710"/>
+                    </a:xfrm>
+                    <a:prstGeom prst="rect">
+                      <a:avLst/>
+                    </a:prstGeom>
+                  </pic:spPr>
+                </pic:pic>
+              </a:graphicData>
+            </a:graphic>
+          </wp:inline>
+        </w:drawing>
+      </w:r>
+    </w:p>
+    <w:p>
+      <w:pPr>
+        <w:pStyle w:val="Caption"/>
+        <w:jc w:val="center"/>
+      </w:pPr>
+      <w:r>
+        <w:t xml:space="preserve">Figure </w:t>
+      </w:r>
+      <w:fldSimple w:instr=" SEQ Figure \* ARABIC ">
+        <w:r>
+          <w:rPr>
+            <w:noProof/>
+          </w:rPr>
+          <w:t>4</w:t>
+        </w:r>
+      </w:fldSimple>
+      <w:r>
+        <w:t xml:space="preserve"> Linear</w:t>
+      </w:r>
+    </w:p>
+    <w:p>
+      <w:pPr>
+        <w:bidi/>
+        <w:rPr>
+          <w:rFonts w:hint="cs"/>
+          <w:rtl/>
+          <w:lang w:bidi="fa-IR"/>
+        </w:rPr>
+      </w:pPr>
+    </w:p>
+    <w:p>
+      <w:pPr>
+        <w:bidi/>
+        <w:rPr>
+          <w:rFonts w:cstheme="minorHAnsi"/>
+          <w:sz w:val="36"/>
+          <w:szCs w:val="36"/>
+          <w:rtl/>
+          <w:lang w:bidi="fa-IR"/>
+        </w:rPr>
+      </w:pPr>
+      <w:r>
+        <w:rPr>
+          <w:rFonts w:cstheme="minorHAnsi" w:hint="cs"/>
+          <w:sz w:val="36"/>
+          <w:szCs w:val="36"/>
+          <w:rtl/>
+          <w:lang w:bidi="fa-IR"/>
+        </w:rPr>
+        <w:t>همان</w:t>
+      </w:r>
+      <w:r>
+        <w:rPr>
+          <w:rFonts w:cstheme="minorHAnsi" w:hint="cs"/>
+          <w:sz w:val="36"/>
+          <w:szCs w:val="36"/>
+          <w:rtl/>
+          <w:lang w:bidi="fa-IR"/>
+        </w:rPr>
+        <w:t xml:space="preserve">طور که دیده میشود مقدار </w:t>
+      </w:r>
+      <w:r>
+        <w:rPr>
+          <w:rFonts w:cstheme="minorHAnsi"/>
+          <w:sz w:val="36"/>
+          <w:szCs w:val="36"/>
+          <w:lang w:bidi="fa-IR"/>
+        </w:rPr>
+        <w:t>loss</w:t>
+      </w:r>
+      <w:r>
+        <w:rPr>
+          <w:rFonts w:cstheme="minorHAnsi" w:hint="cs"/>
+          <w:sz w:val="36"/>
+          <w:szCs w:val="36"/>
+          <w:rtl/>
+          <w:lang w:bidi="fa-IR"/>
+        </w:rPr>
+        <w:t xml:space="preserve"> چه در داده آموزش چه در داده تست در توابع تانژانت و  </w:t>
+      </w:r>
+      <w:proofErr w:type="spellStart"/>
+      <w:r>
+        <w:rPr>
+          <w:rFonts w:cstheme="minorHAnsi"/>
+          <w:sz w:val="36"/>
+          <w:szCs w:val="36"/>
+          <w:lang w:bidi="fa-IR"/>
+        </w:rPr>
+        <w:t>ReLU</w:t>
+      </w:r>
+      <w:proofErr w:type="spellEnd"/>
+      <w:r>
+        <w:rPr>
+          <w:rFonts w:cstheme="minorHAnsi" w:hint="cs"/>
+          <w:sz w:val="36"/>
+          <w:szCs w:val="36"/>
+          <w:rtl/>
+          <w:lang w:bidi="fa-IR"/>
+        </w:rPr>
+        <w:t xml:space="preserve"> به نسبت دیگر توابع کمتر است و مرز تفکیک خوبی اعمال کرده اند.</w:t>
+      </w:r>
+    </w:p>
+    <w:p>
+      <w:pPr>
+        <w:bidi/>
+        <w:rPr>
+          <w:rFonts w:cstheme="minorHAnsi"/>
+          <w:sz w:val="36"/>
+          <w:szCs w:val="36"/>
+          <w:rtl/>
+          <w:lang w:bidi="fa-IR"/>
+        </w:rPr>
+      </w:pPr>
+      <w:r>
+        <w:rPr>
+          <w:rFonts w:cstheme="minorHAnsi" w:hint="cs"/>
+          <w:sz w:val="36"/>
+          <w:szCs w:val="36"/>
+          <w:rtl/>
+          <w:lang w:bidi="fa-IR"/>
+        </w:rPr>
+        <w:t xml:space="preserve">دیتاست </w:t>
+      </w:r>
+      <w:r>
+        <w:rPr>
+          <w:rFonts w:cstheme="minorHAnsi"/>
+          <w:sz w:val="36"/>
+          <w:szCs w:val="36"/>
+          <w:lang w:bidi="fa-IR"/>
+        </w:rPr>
+        <w:t>exclusive or</w:t>
+      </w:r>
+      <w:r>
+        <w:rPr>
+          <w:rFonts w:cstheme="minorHAnsi" w:hint="cs"/>
+          <w:sz w:val="36"/>
+          <w:szCs w:val="36"/>
+          <w:rtl/>
+          <w:lang w:bidi="fa-IR"/>
+        </w:rPr>
+        <w:t xml:space="preserve"> :</w:t>
+      </w:r>
+    </w:p>
+    <w:p>
+      <w:pPr>
+        <w:bidi/>
+        <w:rPr>
+          <w:rFonts w:cstheme="minorHAnsi"/>
+          <w:sz w:val="36"/>
+          <w:szCs w:val="36"/>
+          <w:lang w:bidi="fa-IR"/>
+        </w:rPr>
+      </w:pPr>
+      <w:r>
+        <w:rPr>
+          <w:rFonts w:cstheme="minorHAnsi"/>
+          <w:sz w:val="36"/>
+          <w:szCs w:val="36"/>
+          <w:lang w:bidi="fa-IR"/>
+        </w:rPr>
+        <w:t>Tanh</w:t>
+      </w:r>
+      <w:r>
+        <w:rPr>
+          <w:rFonts w:cstheme="minorHAnsi" w:hint="cs"/>
+          <w:sz w:val="36"/>
+          <w:szCs w:val="36"/>
+          <w:rtl/>
+          <w:lang w:bidi="fa-IR"/>
+        </w:rPr>
+        <w:t xml:space="preserve">: روی داده های پیچیده هم به خوبی عمل میکند و قادر به تفکیک مسئله </w:t>
+      </w:r>
+      <w:proofErr w:type="spellStart"/>
+      <w:r>
+        <w:rPr>
+          <w:rFonts w:cstheme="minorHAnsi"/>
+          <w:sz w:val="36"/>
+          <w:szCs w:val="36"/>
+          <w:lang w:bidi="fa-IR"/>
+        </w:rPr>
+        <w:t>xor</w:t>
+      </w:r>
+      <w:proofErr w:type="spellEnd"/>
+      <w:r>
+        <w:rPr>
+          <w:rFonts w:cstheme="minorHAnsi" w:hint="cs"/>
+          <w:sz w:val="36"/>
+          <w:szCs w:val="36"/>
+          <w:rtl/>
+          <w:lang w:bidi="fa-IR"/>
+        </w:rPr>
+        <w:t xml:space="preserve"> هست.</w:t>
+      </w:r>
+    </w:p>
+    <w:p>
+      <w:pPr>
+        <w:bidi/>
+        <w:rPr>
+          <w:rFonts w:cstheme="minorHAnsi"/>
+          <w:sz w:val="36"/>
+          <w:szCs w:val="36"/>
+          <w:rtl/>
+          <w:lang w:bidi="fa-IR"/>
+        </w:rPr>
+      </w:pPr>
+      <w:proofErr w:type="spellStart"/>
+      <w:r>
+        <w:rPr>
+          <w:rFonts w:cstheme="minorHAnsi"/>
+          <w:sz w:val="36"/>
+          <w:szCs w:val="36"/>
+          <w:lang w:bidi="fa-IR"/>
+        </w:rPr>
+        <w:t>ReLU</w:t>
+      </w:r>
+      <w:proofErr w:type="spellEnd"/>
+      <w:r>
+        <w:rPr>
+          <w:rFonts w:cstheme="minorHAnsi" w:hint="cs"/>
+          <w:sz w:val="36"/>
+          <w:szCs w:val="36"/>
+          <w:rtl/>
+          <w:lang w:bidi="fa-IR"/>
+        </w:rPr>
+        <w:t xml:space="preserve">: وقتی با </w:t>
+      </w:r>
+      <w:r>
+        <w:rPr>
+          <w:rFonts w:cstheme="minorHAnsi"/>
+          <w:sz w:val="36"/>
+          <w:szCs w:val="36"/>
+          <w:lang w:bidi="fa-IR"/>
+        </w:rPr>
+        <w:t>MLP</w:t>
+      </w:r>
+      <w:r>
+        <w:rPr>
+          <w:rFonts w:cstheme="minorHAnsi" w:hint="cs"/>
+          <w:sz w:val="36"/>
+          <w:szCs w:val="36"/>
+          <w:rtl/>
+          <w:lang w:bidi="fa-IR"/>
+        </w:rPr>
+        <w:t xml:space="preserve"> ترکیب میشود میتواند مسائلی که با چند خط تفکیک میشوند را به خوبی تفکیک کند.</w:t>
+      </w:r>
+    </w:p>
+    <w:p>
+      <w:pPr>
+        <w:bidi/>
+        <w:rPr>
+          <w:rFonts w:cstheme="minorHAnsi"/>
+          <w:sz w:val="36"/>
+          <w:szCs w:val="36"/>
+          <w:lang w:bidi="fa-IR"/>
+        </w:rPr>
+      </w:pPr>
+      <w:r>
+        <w:rPr>
+          <w:rFonts w:cstheme="minorHAnsi"/>
+          <w:sz w:val="36"/>
+          <w:szCs w:val="36"/>
+          <w:lang w:bidi="fa-IR"/>
+        </w:rPr>
+        <w:t>Sigmoid</w:t>
+      </w:r>
+      <w:r>
+        <w:rPr>
+          <w:rFonts w:cstheme="minorHAnsi" w:hint="cs"/>
+          <w:sz w:val="36"/>
+          <w:szCs w:val="36"/>
+          <w:rtl/>
+          <w:lang w:bidi="fa-IR"/>
+        </w:rPr>
+        <w:t xml:space="preserve">: این تابع هم وقتی با </w:t>
+      </w:r>
+      <w:r>
+        <w:rPr>
+          <w:rFonts w:cstheme="minorHAnsi"/>
+          <w:sz w:val="36"/>
+          <w:szCs w:val="36"/>
+          <w:lang w:bidi="fa-IR"/>
+        </w:rPr>
+        <w:t>MLP</w:t>
+      </w:r>
+      <w:r>
+        <w:rPr>
+          <w:rFonts w:cstheme="minorHAnsi" w:hint="cs"/>
+          <w:sz w:val="36"/>
+          <w:szCs w:val="36"/>
+          <w:rtl/>
+          <w:lang w:bidi="fa-IR"/>
+        </w:rPr>
+        <w:t xml:space="preserve"> ترکیب میشود مرز تفکیک خوبی برای مسئله </w:t>
+      </w:r>
+      <w:proofErr w:type="spellStart"/>
+      <w:r>
+        <w:rPr>
+          <w:rFonts w:cstheme="minorHAnsi"/>
+          <w:sz w:val="36"/>
+          <w:szCs w:val="36"/>
+          <w:lang w:bidi="fa-IR"/>
+        </w:rPr>
+        <w:t>xor</w:t>
+      </w:r>
+      <w:proofErr w:type="spellEnd"/>
+      <w:r>
+        <w:rPr>
+          <w:rFonts w:cstheme="minorHAnsi" w:hint="cs"/>
+          <w:sz w:val="36"/>
+          <w:szCs w:val="36"/>
+          <w:rtl/>
+          <w:lang w:bidi="fa-IR"/>
+        </w:rPr>
+        <w:t xml:space="preserve"> ایجاد میکند.</w:t>
+      </w:r>
+    </w:p>
+    <w:p>
+      <w:pPr>
+        <w:bidi/>
+        <w:rPr>
+          <w:rFonts w:cstheme="minorHAnsi" w:hint="cs"/>
+          <w:sz w:val="36"/>
+          <w:szCs w:val="36"/>
+          <w:rtl/>
+          <w:lang w:bidi="fa-IR"/>
+        </w:rPr>
+      </w:pPr>
+      <w:r>
+        <w:rPr>
+          <w:rFonts w:cstheme="minorHAnsi"/>
+          <w:sz w:val="36"/>
+          <w:szCs w:val="36"/>
+          <w:lang w:bidi="fa-IR"/>
+        </w:rPr>
+        <w:t>Linear</w:t>
+      </w:r>
+      <w:r>
+        <w:rPr>
+          <w:rFonts w:cstheme="minorHAnsi" w:hint="cs"/>
+          <w:sz w:val="36"/>
+          <w:szCs w:val="36"/>
+          <w:rtl/>
+          <w:lang w:bidi="fa-IR"/>
+        </w:rPr>
+        <w:t xml:space="preserve">: به خوبی روی داده </w:t>
+      </w:r>
+      <w:proofErr w:type="spellStart"/>
+      <w:r>
+        <w:rPr>
+          <w:rFonts w:cstheme="minorHAnsi"/>
+          <w:sz w:val="36"/>
+          <w:szCs w:val="36"/>
+          <w:lang w:bidi="fa-IR"/>
+        </w:rPr>
+        <w:t>xor</w:t>
+      </w:r>
+      <w:proofErr w:type="spellEnd"/>
+      <w:r>
+        <w:rPr>
+          <w:rFonts w:cstheme="minorHAnsi" w:hint="cs"/>
+          <w:sz w:val="36"/>
+          <w:szCs w:val="36"/>
+          <w:rtl/>
+          <w:lang w:bidi="fa-IR"/>
+        </w:rPr>
+        <w:t xml:space="preserve"> عمل نمیکند چون مسئله تفکیک پذیر خطی نیست. دیده میشود که مقدار </w:t>
+      </w:r>
+      <w:r>
+        <w:rPr>
+          <w:rFonts w:cstheme="minorHAnsi"/>
+          <w:sz w:val="36"/>
+          <w:szCs w:val="36"/>
+          <w:lang w:bidi="fa-IR"/>
+        </w:rPr>
+        <w:t>loss</w:t>
+      </w:r>
+      <w:r>
+        <w:rPr>
+          <w:rFonts w:cstheme="minorHAnsi" w:hint="cs"/>
+          <w:sz w:val="36"/>
+          <w:szCs w:val="36"/>
+          <w:rtl/>
+          <w:lang w:bidi="fa-IR"/>
+        </w:rPr>
+        <w:t xml:space="preserve"> روی هر دو داده تست و لرن زیاد است.</w:t>
+      </w:r>
+    </w:p>
+    <w:p>
+      <w:pPr>
+        <w:keepNext/>
+        <w:bidi/>
+      </w:pPr>
+      <w:r>
+        <w:rPr>
+          <w:rFonts w:cs="Calibri"/>
+          <w:sz w:val="36"/>
+          <w:szCs w:val="36"/>
+          <w:rtl/>
+          <w:lang w:bidi="fa-IR"/>
+        </w:rPr>
+        <w:lastRenderedPageBreak/>
+        <w:drawing>
+          <wp:inline distT="0" distB="0" distL="0" distR="0" wp14:anchorId="6C5A9223" wp14:editId="4AF2FE49">
+            <wp:extent cx="5943600" cy="2931160"/>
+            <wp:effectExtent l="0" t="0" r="0" b="2540"/>
+            <wp:docPr id="11" name="Picture 11"/>
+            <wp:cNvGraphicFramePr>
+              <a:graphicFrameLocks xmlns:a="http://schemas.openxmlformats.org/drawingml/2006/main" noChangeAspect="1"/>
+            </wp:cNvGraphicFramePr>
+            <a:graphic xmlns:a="http://schemas.openxmlformats.org/drawingml/2006/main">
+              <a:graphicData uri="http://schemas.openxmlformats.org/drawingml/2006/picture">
+                <pic:pic xmlns:pic="http://schemas.openxmlformats.org/drawingml/2006/picture">
+                  <pic:nvPicPr>
+                    <pic:cNvPr id="1" name=""/>
+                    <pic:cNvPicPr/>
+                  </pic:nvPicPr>
+                  <pic:blipFill>
+                    <a:blip r:embed="rId17"/>
+                    <a:stretch>
+                      <a:fillRect/>
+                    </a:stretch>
+                  </pic:blipFill>
+                  <pic:spPr>
+                    <a:xfrm>
+                      <a:off x="0" y="0"/>
+                      <a:ext cx="5943600" cy="2931160"/>
+                    </a:xfrm>
+                    <a:prstGeom prst="rect">
+                      <a:avLst/>
+                    </a:prstGeom>
+                  </pic:spPr>
+                </pic:pic>
+              </a:graphicData>
+            </a:graphic>
+          </wp:inline>
+        </w:drawing>
+      </w:r>
+    </w:p>
+    <w:p>
+      <w:pPr>
+        <w:pStyle w:val="Caption"/>
+        <w:jc w:val="center"/>
+        <w:rPr>
+          <w:rFonts w:cstheme="minorHAnsi" w:hint="cs"/>
+          <w:sz w:val="36"/>
+          <w:szCs w:val="36"/>
+          <w:rtl/>
+          <w:lang w:bidi="fa-IR"/>
+        </w:rPr>
+      </w:pPr>
+      <w:r>
+        <w:t>Figure</w:t>
+      </w:r>
+      <w:r>
+        <w:rPr>
+          <w:rtl/>
+        </w:rPr>
+        <w:t xml:space="preserve"> </w:t>
+      </w:r>
+      <w:r>
+        <w:rPr>
+          <w:rtl/>
+        </w:rPr>
+        <w:fldChar w:fldCharType="begin"/>
+      </w:r>
+      <w:r>
+        <w:rPr>
+          <w:rtl/>
+        </w:rPr>
+        <w:instrText xml:space="preserve"> </w:instrText>
+      </w:r>
+      <w:r>
+        <w:instrText>SEQ</w:instrText>
+      </w:r>
+      <w:r>
+        <w:rPr>
+          <w:rtl/>
+        </w:rPr>
+        <w:instrText xml:space="preserve"> </w:instrText>
+      </w:r>
+      <w:r>
+        <w:instrText>Figure \* ARABIC</w:instrText>
+      </w:r>
+      <w:r>
+        <w:rPr>
+          <w:rtl/>
+        </w:rPr>
+        <w:instrText xml:space="preserve"> </w:instrText>
+      </w:r>
+      <w:r>
+        <w:rPr>
+          <w:rtl/>
+        </w:rPr>
+        <w:fldChar w:fldCharType="separate"/>
+      </w:r>
+      <w:r>
+        <w:rPr>
+          <w:noProof/>
+          <w:rtl/>
+        </w:rPr>
+        <w:t>5</w:t>
+      </w:r>
+      <w:r>
+        <w:rPr>
+          <w:rtl/>
+        </w:rPr>
+        <w:fldChar w:fldCharType="end"/>
+      </w:r>
+      <w:r>
+        <w:rPr>
+          <w:lang w:bidi="fa-IR"/>
+        </w:rPr>
+        <w:t>tanh</w:t>
+      </w:r>
+    </w:p>
+    <w:p>
+      <w:pPr>
+        <w:keepNext/>
+      </w:pPr>
+      <w:r>
+        <w:drawing>
+          <wp:inline distT="0" distB="0" distL="0" distR="0" wp14:anchorId="67B5F116" wp14:editId="39FB3A21">
+            <wp:extent cx="5943600" cy="2879090"/>
+            <wp:effectExtent l="0" t="0" r="0" b="0"/>
+            <wp:docPr id="12" name="Picture 12"/>
+            <wp:cNvGraphicFramePr>
+              <a:graphicFrameLocks xmlns:a="http://schemas.openxmlformats.org/drawingml/2006/main" noChangeAspect="1"/>
+            </wp:cNvGraphicFramePr>
+            <a:graphic xmlns:a="http://schemas.openxmlformats.org/drawingml/2006/main">
+              <a:graphicData uri="http://schemas.openxmlformats.org/drawingml/2006/picture">
+                <pic:pic xmlns:pic="http://schemas.openxmlformats.org/drawingml/2006/picture">
+                  <pic:nvPicPr>
+                    <pic:cNvPr id="1" name=""/>
+                    <pic:cNvPicPr/>
+                  </pic:nvPicPr>
+                  <pic:blipFill>
+                    <a:blip r:embed="rId18"/>
+                    <a:stretch>
+                      <a:fillRect/>
+                    </a:stretch>
+                  </pic:blipFill>
+                  <pic:spPr>
+                    <a:xfrm>
+                      <a:off x="0" y="0"/>
+                      <a:ext cx="5943600" cy="2879090"/>
+                    </a:xfrm>
+                    <a:prstGeom prst="rect">
+                      <a:avLst/>
+                    </a:prstGeom>
+                  </pic:spPr>
+                </pic:pic>
+              </a:graphicData>
+            </a:graphic>
+          </wp:inline>
+        </w:drawing>
+      </w:r>
+    </w:p>
+    <w:p>
+      <w:pPr>
+        <w:pStyle w:val="Caption"/>
+        <w:jc w:val="center"/>
+        <w:rPr>
+          <w:lang w:bidi="fa-IR"/>
+        </w:rPr>
+      </w:pPr>
+      <w:r>
+        <w:t xml:space="preserve">Figure </w:t>
+      </w:r>
+      <w:fldSimple w:instr=" SEQ Figure \* ARABIC ">
+        <w:r>
+          <w:rPr>
+            <w:noProof/>
+          </w:rPr>
+          <w:t>6</w:t>
+        </w:r>
+      </w:fldSimple>
+      <w:r>
+        <w:t xml:space="preserve"> </w:t>
+      </w:r>
+      <w:proofErr w:type="spellStart"/>
+      <w:r>
+        <w:rPr>
+          <w:lang w:bidi="fa-IR"/>
+        </w:rPr>
+        <w:t>ReLU</w:t>
+      </w:r>
+      <w:proofErr w:type="spellEnd"/>
+    </w:p>
+    <w:p>
+      <w:pPr>
+        <w:keepNext/>
+      </w:pPr>
+      <w:r>
+        <w:rPr>
+          <w:lang w:bidi="fa-IR"/>
+        </w:rPr>
+        <w:lastRenderedPageBreak/>
+        <w:drawing>
+          <wp:inline distT="0" distB="0" distL="0" distR="0" wp14:anchorId="044AC7B3" wp14:editId="299D7B8C">
+            <wp:extent cx="5943600" cy="2965450"/>
+            <wp:effectExtent l="0" t="0" r="0" b="6350"/>
+            <wp:docPr id="13" name="Picture 13"/>
+            <wp:cNvGraphicFramePr>
+              <a:graphicFrameLocks xmlns:a="http://schemas.openxmlformats.org/drawingml/2006/main" noChangeAspect="1"/>
+            </wp:cNvGraphicFramePr>
+            <a:graphic xmlns:a="http://schemas.openxmlformats.org/drawingml/2006/main">
+              <a:graphicData uri="http://schemas.openxmlformats.org/drawingml/2006/picture">
+                <pic:pic xmlns:pic="http://schemas.openxmlformats.org/drawingml/2006/picture">
+                  <pic:nvPicPr>
+                    <pic:cNvPr id="1" name=""/>
+                    <pic:cNvPicPr/>
+                  </pic:nvPicPr>
+                  <pic:blipFill>
+                    <a:blip r:embed="rId19"/>
+                    <a:stretch>
+                      <a:fillRect/>
+                    </a:stretch>
+                  </pic:blipFill>
+                  <pic:spPr>
+                    <a:xfrm>
+                      <a:off x="0" y="0"/>
+                      <a:ext cx="5943600" cy="2965450"/>
+                    </a:xfrm>
+                    <a:prstGeom prst="rect">
+                      <a:avLst/>
+                    </a:prstGeom>
+                  </pic:spPr>
+                </pic:pic>
+              </a:graphicData>
+            </a:graphic>
+          </wp:inline>
+        </w:drawing>
+      </w:r>
+    </w:p>
+    <w:p>
+      <w:pPr>
+        <w:pStyle w:val="Caption"/>
+        <w:jc w:val="center"/>
+        <w:rPr>
+          <w:lang w:bidi="fa-IR"/>
+        </w:rPr>
+      </w:pPr>
+      <w:r>
+        <w:t xml:space="preserve">Figure </w:t>
+      </w:r>
+      <w:fldSimple w:instr=" SEQ Figure \* ARABIC ">
+        <w:r>
+          <w:rPr>
+            <w:noProof/>
+          </w:rPr>
+          <w:t>7</w:t>
+        </w:r>
+      </w:fldSimple>
+      <w:r>
+        <w:t xml:space="preserve"> </w:t>
+      </w:r>
+      <w:r>
+        <w:rPr>
+          <w:lang w:bidi="fa-IR"/>
+        </w:rPr>
+        <w:t>sigmoid</w:t>
+      </w:r>
+    </w:p>
+    <w:p>
+      <w:pPr>
+        <w:keepNext/>
+      </w:pPr>
+      <w:r>
+        <w:rPr>
+          <w:lang w:bidi="fa-IR"/>
+        </w:rPr>
+        <w:drawing>
+          <wp:inline distT="0" distB="0" distL="0" distR="0" wp14:anchorId="52585627" wp14:editId="48E2BADD">
+            <wp:extent cx="5943600" cy="3068320"/>
+            <wp:effectExtent l="0" t="0" r="0" b="0"/>
+            <wp:docPr id="14" name="Picture 14"/>
+            <wp:cNvGraphicFramePr>
+              <a:graphicFrameLocks xmlns:a="http://schemas.openxmlformats.org/drawingml/2006/main" noChangeAspect="1"/>
+            </wp:cNvGraphicFramePr>
+            <a:graphic xmlns:a="http://schemas.openxmlformats.org/drawingml/2006/main">
+              <a:graphicData uri="http://schemas.openxmlformats.org/drawingml/2006/picture">
+                <pic:pic xmlns:pic="http://schemas.openxmlformats.org/drawingml/2006/picture">
+                  <pic:nvPicPr>
+                    <pic:cNvPr id="1" name=""/>
+                    <pic:cNvPicPr/>
+                  </pic:nvPicPr>
+                  <pic:blipFill>
+                    <a:blip r:embed="rId20"/>
+                    <a:stretch>
+                      <a:fillRect/>
+                    </a:stretch>
+                  </pic:blipFill>
+                  <pic:spPr>
+                    <a:xfrm>
+                      <a:off x="0" y="0"/>
+                      <a:ext cx="5943600" cy="3068320"/>
+                    </a:xfrm>
+                    <a:prstGeom prst="rect">
+                      <a:avLst/>
+                    </a:prstGeom>
+                  </pic:spPr>
+                </pic:pic>
+              </a:graphicData>
+            </a:graphic>
+          </wp:inline>
+        </w:drawing>
+      </w:r>
+    </w:p>
+    <w:p>
+      <w:pPr>
+        <w:pStyle w:val="Caption"/>
+        <w:jc w:val="center"/>
+        <w:rPr>
+          <w:lang w:bidi="fa-IR"/>
+        </w:rPr>
+      </w:pPr>
+      <w:r>
+        <w:t xml:space="preserve">Figure </w:t>
+      </w:r>
+      <w:fldSimple w:instr=" SEQ Figure \* ARABIC ">
+        <w:r>
+          <w:rPr>
+            <w:noProof/>
+          </w:rPr>
+          <w:t>8</w:t>
+        </w:r>
+      </w:fldSimple>
+      <w:r>
+        <w:t xml:space="preserve"> </w:t>
+      </w:r>
+      <w:r>
+        <w:rPr>
+          <w:lang w:bidi="fa-IR"/>
+        </w:rPr>
+        <w:t>Linear</w:t>
+      </w:r>
+    </w:p>
+    <w:p>
+      <w:pPr>
+        <w:bidi/>
+        <w:rPr>
+          <w:rFonts w:cstheme="minorHAnsi"/>
+          <w:sz w:val="36"/>
+          <w:szCs w:val="36"/>
+          <w:lang w:bidi="fa-IR"/>
+        </w:rPr>
+      </w:pPr>
+      <w:r>
+        <w:rPr>
+          <w:rFonts w:cstheme="minorHAnsi" w:hint="cs"/>
+          <w:sz w:val="36"/>
+          <w:szCs w:val="36"/>
+          <w:rtl/>
+          <w:lang w:bidi="fa-IR"/>
+        </w:rPr>
+        <w:t xml:space="preserve">دیتاست </w:t>
+      </w:r>
+      <w:r>
+        <w:rPr>
+          <w:rFonts w:cstheme="minorHAnsi"/>
+          <w:sz w:val="36"/>
+          <w:szCs w:val="36"/>
+          <w:lang w:bidi="fa-IR"/>
+        </w:rPr>
+        <w:t>Gaussian</w:t>
+      </w:r>
+      <w:r>
+        <w:rPr>
+          <w:rFonts w:cstheme="minorHAnsi" w:hint="cs"/>
+          <w:sz w:val="36"/>
+          <w:szCs w:val="36"/>
+          <w:rtl/>
+          <w:lang w:bidi="fa-IR"/>
+        </w:rPr>
+        <w:t xml:space="preserve"> :</w:t>
+      </w:r>
+    </w:p>
+    <w:p>
+      <w:pPr>
+        <w:bidi/>
+        <w:rPr>
+          <w:rFonts w:cstheme="minorHAnsi" w:hint="cs"/>
+          <w:sz w:val="36"/>
+          <w:szCs w:val="36"/>
+          <w:rtl/>
+          <w:lang w:bidi="fa-IR"/>
+        </w:rPr>
+      </w:pPr>
+      <w:r>
+        <w:rPr>
+          <w:rFonts w:cstheme="minorHAnsi" w:hint="cs"/>
+          <w:sz w:val="36"/>
+          <w:szCs w:val="36"/>
+          <w:rtl/>
+          <w:lang w:bidi="fa-IR"/>
+        </w:rPr>
+        <w:t>چون داده ها به شکل تفکیک پذیر خطی هستند، همه توابع روی آنها به خوبی عمل کرده و</w:t>
+      </w:r>
+      <w:r>
+        <w:rPr>
+          <w:rFonts w:cstheme="minorHAnsi" w:hint="cs"/>
+          <w:sz w:val="36"/>
+          <w:szCs w:val="36"/>
+          <w:rtl/>
+          <w:lang w:bidi="fa-IR"/>
+        </w:rPr>
+        <w:t xml:space="preserve"> با دقت خوبی از هم تفکیک میکنند و به همگرایی بسیار خوبی </w:t>
+      </w:r>
+      <w:r>
+        <w:rPr>
+          <w:rFonts w:cstheme="minorHAnsi" w:hint="cs"/>
+          <w:sz w:val="36"/>
+          <w:szCs w:val="36"/>
+          <w:rtl/>
+          <w:lang w:bidi="fa-IR"/>
+        </w:rPr>
+        <w:lastRenderedPageBreak/>
+        <w:t>میرسند</w:t>
+      </w:r>
+      <w:r>
+        <w:rPr>
+          <w:rFonts w:cstheme="minorHAnsi" w:hint="cs"/>
+          <w:sz w:val="36"/>
+          <w:szCs w:val="36"/>
+          <w:rtl/>
+          <w:lang w:bidi="fa-IR"/>
+        </w:rPr>
+        <w:t xml:space="preserve"> و مقدار </w:t>
+      </w:r>
+      <w:r>
+        <w:rPr>
+          <w:rFonts w:cstheme="minorHAnsi"/>
+          <w:sz w:val="36"/>
+          <w:szCs w:val="36"/>
+          <w:lang w:bidi="fa-IR"/>
+        </w:rPr>
+        <w:t>Loss</w:t>
+      </w:r>
+      <w:r>
+        <w:rPr>
+          <w:rFonts w:cstheme="minorHAnsi" w:hint="cs"/>
+          <w:sz w:val="36"/>
+          <w:szCs w:val="36"/>
+          <w:rtl/>
+          <w:lang w:bidi="fa-IR"/>
+        </w:rPr>
+        <w:t xml:space="preserve"> روی هر دو داده به شدت کم و یا حتی صفر است.</w:t>
+      </w:r>
+      <w:r>
+        <w:rPr>
+          <w:rFonts w:cstheme="minorHAnsi" w:hint="cs"/>
+          <w:sz w:val="36"/>
+          <w:szCs w:val="36"/>
+          <w:rtl/>
+          <w:lang w:bidi="fa-IR"/>
+        </w:rPr>
+        <w:t xml:space="preserve"> تعمیم خوبی هم روی داده تست دارند.</w:t>
+      </w:r>
+    </w:p>
+    <w:p>
+      <w:pPr>
+        <w:keepNext/>
+        <w:bidi/>
+      </w:pPr>
+      <w:r>
+        <w:rPr>
+          <w:rFonts w:cs="Calibri"/>
+          <w:sz w:val="36"/>
+          <w:szCs w:val="36"/>
+          <w:rtl/>
+          <w:lang w:bidi="fa-IR"/>
+        </w:rPr>
+        <w:drawing>
+          <wp:inline distT="0" distB="0" distL="0" distR="0" wp14:anchorId="16C25F25" wp14:editId="1FBA538D">
+            <wp:extent cx="5943600" cy="2851785"/>
+            <wp:effectExtent l="0" t="0" r="0" b="5715"/>
+            <wp:docPr id="15" name="Picture 15"/>
+            <wp:cNvGraphicFramePr>
+              <a:graphicFrameLocks xmlns:a="http://schemas.openxmlformats.org/drawingml/2006/main" noChangeAspect="1"/>
+            </wp:cNvGraphicFramePr>
+            <a:graphic xmlns:a="http://schemas.openxmlformats.org/drawingml/2006/main">
+              <a:graphicData uri="http://schemas.openxmlformats.org/drawingml/2006/picture">
+                <pic:pic xmlns:pic="http://schemas.openxmlformats.org/drawingml/2006/picture">
+                  <pic:nvPicPr>
+                    <pic:cNvPr id="1" name=""/>
+                    <pic:cNvPicPr/>
+                  </pic:nvPicPr>
+                  <pic:blipFill>
+                    <a:blip r:embed="rId21"/>
+                    <a:stretch>
+                      <a:fillRect/>
+                    </a:stretch>
+                  </pic:blipFill>
+                  <pic:spPr>
+                    <a:xfrm>
+                      <a:off x="0" y="0"/>
+                      <a:ext cx="5943600" cy="2851785"/>
+                    </a:xfrm>
+                    <a:prstGeom prst="rect">
+                      <a:avLst/>
+                    </a:prstGeom>
+                  </pic:spPr>
+                </pic:pic>
+              </a:graphicData>
+            </a:graphic>
+          </wp:inline>
+        </w:drawing>
+      </w:r>
+    </w:p>
+    <w:p>
+      <w:pPr>
+        <w:pStyle w:val="Caption"/>
+        <w:jc w:val="center"/>
+        <w:rPr>
+          <w:lang w:bidi="fa-IR"/>
+        </w:rPr>
+      </w:pPr>
+      <w:r>
+        <w:t>Figure</w:t>
+      </w:r>
+      <w:r>
+        <w:rPr>
+          <w:rtl/>
+        </w:rPr>
+        <w:t xml:space="preserve"> </w:t>
+      </w:r>
+      <w:r>
+        <w:rPr>
+          <w:rtl/>
+        </w:rPr>
+        <w:fldChar w:fldCharType="begin"/>
+      </w:r>
+      <w:r>
+        <w:rPr>
+          <w:rtl/>
+        </w:rPr>
+        <w:instrText xml:space="preserve"> </w:instrText>
+      </w:r>
+      <w:r>
+        <w:instrText>SEQ</w:instrText>
+      </w:r>
+      <w:r>
+        <w:rPr>
+          <w:rtl/>
+        </w:rPr>
+        <w:instrText xml:space="preserve"> </w:instrText>
+      </w:r>
+      <w:r>
+        <w:instrText>Figure \* ARABIC</w:instrText>
+      </w:r>
+      <w:r>
+        <w:rPr>
+          <w:rtl/>
+        </w:rPr>
+        <w:instrText xml:space="preserve"> </w:instrText>
+      </w:r>
+      <w:r>
+        <w:rPr>
+          <w:rtl/>
+        </w:rPr>
+        <w:fldChar w:fldCharType="separate"/>
+      </w:r>
+      <w:r>
+        <w:rPr>
+          <w:noProof/>
+          <w:rtl/>
+        </w:rPr>
+        <w:t>9</w:t>
+      </w:r>
+      <w:r>
+        <w:rPr>
+          <w:rtl/>
+        </w:rPr>
+        <w:fldChar w:fldCharType="end"/>
+      </w:r>
+      <w:r>
+        <w:rPr>
+          <w:lang w:bidi="fa-IR"/>
+        </w:rPr>
+        <w:t xml:space="preserve"> Tanh</w:t>
+      </w:r>
+      <w:r>
+        <w:rPr>
+          <w:lang w:bidi="fa-IR"/>
+        </w:rPr>
+        <w:br/>
+      </w:r>
+    </w:p>
+    <w:p>
+      <w:pPr>
+        <w:keepNext/>
+      </w:pPr>
+      <w:r>
+        <w:rPr>
+          <w:lang w:bidi="fa-IR"/>
+        </w:rPr>
+        <w:drawing>
+          <wp:inline distT="0" distB="0" distL="0" distR="0" wp14:anchorId="3D52960C" wp14:editId="57CC9A6C">
+            <wp:extent cx="5943600" cy="3178175"/>
+            <wp:effectExtent l="0" t="0" r="0" b="3175"/>
+            <wp:docPr id="16" name="Picture 16"/>
+            <wp:cNvGraphicFramePr>
+              <a:graphicFrameLocks xmlns:a="http://schemas.openxmlformats.org/drawingml/2006/main" noChangeAspect="1"/>
+            </wp:cNvGraphicFramePr>
+            <a:graphic xmlns:a="http://schemas.openxmlformats.org/drawingml/2006/main">
+              <a:graphicData uri="http://schemas.openxmlformats.org/drawingml/2006/picture">
+                <pic:pic xmlns:pic="http://schemas.openxmlformats.org/drawingml/2006/picture">
+                  <pic:nvPicPr>
+                    <pic:cNvPr id="1" name=""/>
+                    <pic:cNvPicPr/>
+                  </pic:nvPicPr>
+                  <pic:blipFill>
+                    <a:blip r:embed="rId22"/>
+                    <a:stretch>
+                      <a:fillRect/>
+                    </a:stretch>
+                  </pic:blipFill>
+                  <pic:spPr>
+                    <a:xfrm>
+                      <a:off x="0" y="0"/>
+                      <a:ext cx="5943600" cy="3178175"/>
+                    </a:xfrm>
+                    <a:prstGeom prst="rect">
+                      <a:avLst/>
+                    </a:prstGeom>
+                  </pic:spPr>
+                </pic:pic>
+              </a:graphicData>
+            </a:graphic>
+          </wp:inline>
+        </w:drawing>
+      </w:r>
+    </w:p>
+    <w:p>
+      <w:pPr>
+        <w:pStyle w:val="Caption"/>
+        <w:jc w:val="center"/>
+      </w:pPr>
+      <w:r>
+        <w:t xml:space="preserve">Figure </w:t>
+      </w:r>
+      <w:fldSimple w:instr=" SEQ Figure \* ARABIC ">
+        <w:r>
+          <w:rPr>
+            <w:noProof/>
+          </w:rPr>
+          <w:t>10</w:t>
+        </w:r>
+      </w:fldSimple>
+      <w:r>
+        <w:t xml:space="preserve"> </w:t>
+      </w:r>
+      <w:proofErr w:type="spellStart"/>
+      <w:r>
+        <w:t>ReLU</w:t>
+      </w:r>
+      <w:proofErr w:type="spellEnd"/>
+    </w:p>
+    <w:p>
+      <w:pPr>
+        <w:keepNext/>
+      </w:pPr>
+      <w:r>
+        <w:rPr>
+          <w:lang w:bidi="fa-IR"/>
+        </w:rPr>
+        <w:lastRenderedPageBreak/>
+        <w:drawing>
+          <wp:inline distT="0" distB="0" distL="0" distR="0" wp14:anchorId="3441031A" wp14:editId="78DAD772">
+            <wp:extent cx="5943600" cy="3081020"/>
+            <wp:effectExtent l="0" t="0" r="0" b="5080"/>
+            <wp:docPr id="17" name="Picture 17"/>
+            <wp:cNvGraphicFramePr>
+              <a:graphicFrameLocks xmlns:a="http://schemas.openxmlformats.org/drawingml/2006/main" noChangeAspect="1"/>
+            </wp:cNvGraphicFramePr>
+            <a:graphic xmlns:a="http://schemas.openxmlformats.org/drawingml/2006/main">
+              <a:graphicData uri="http://schemas.openxmlformats.org/drawingml/2006/picture">
+                <pic:pic xmlns:pic="http://schemas.openxmlformats.org/drawingml/2006/picture">
+                  <pic:nvPicPr>
+                    <pic:cNvPr id="1" name=""/>
+                    <pic:cNvPicPr/>
+                  </pic:nvPicPr>
+                  <pic:blipFill>
+                    <a:blip r:embed="rId23"/>
+                    <a:stretch>
+                      <a:fillRect/>
+                    </a:stretch>
+                  </pic:blipFill>
+                  <pic:spPr>
+                    <a:xfrm>
+                      <a:off x="0" y="0"/>
+                      <a:ext cx="5943600" cy="3081020"/>
+                    </a:xfrm>
+                    <a:prstGeom prst="rect">
+                      <a:avLst/>
+                    </a:prstGeom>
+                  </pic:spPr>
+                </pic:pic>
+              </a:graphicData>
+            </a:graphic>
+          </wp:inline>
+        </w:drawing>
+      </w:r>
+    </w:p>
+    <w:p>
+      <w:pPr>
+        <w:pStyle w:val="Caption"/>
+        <w:jc w:val="center"/>
+      </w:pPr>
+      <w:r>
+        <w:t xml:space="preserve">Figure </w:t>
+      </w:r>
+      <w:fldSimple w:instr=" SEQ Figure \* ARABIC ">
+        <w:r>
+          <w:rPr>
+            <w:noProof/>
+          </w:rPr>
+          <w:t>11</w:t>
+        </w:r>
+      </w:fldSimple>
+      <w:r>
+        <w:t xml:space="preserve"> Sigmoid</w:t>
+      </w:r>
+    </w:p>
+    <w:p>
+      <w:pPr>
+        <w:keepNext/>
+      </w:pPr>
+      <w:r>
+        <w:rPr>
+          <w:lang w:bidi="fa-IR"/>
+        </w:rPr>
+        <w:drawing>
+          <wp:inline distT="0" distB="0" distL="0" distR="0" wp14:anchorId="76308DBC" wp14:editId="6E8F462E">
+            <wp:extent cx="5943600" cy="3118485"/>
+            <wp:effectExtent l="0" t="0" r="0" b="5715"/>
+            <wp:docPr id="18" name="Picture 18"/>
+            <wp:cNvGraphicFramePr>
+              <a:graphicFrameLocks xmlns:a="http://schemas.openxmlformats.org/drawingml/2006/main" noChangeAspect="1"/>
+            </wp:cNvGraphicFramePr>
+            <a:graphic xmlns:a="http://schemas.openxmlformats.org/drawingml/2006/main">
+              <a:graphicData uri="http://schemas.openxmlformats.org/drawingml/2006/picture">
+                <pic:pic xmlns:pic="http://schemas.openxmlformats.org/drawingml/2006/picture">
+                  <pic:nvPicPr>
+                    <pic:cNvPr id="1" name=""/>
+                    <pic:cNvPicPr/>
+                  </pic:nvPicPr>
+                  <pic:blipFill>
+                    <a:blip r:embed="rId24"/>
+                    <a:stretch>
+                      <a:fillRect/>
+                    </a:stretch>
+                  </pic:blipFill>
+                  <pic:spPr>
+                    <a:xfrm>
+                      <a:off x="0" y="0"/>
+                      <a:ext cx="5943600" cy="3118485"/>
+                    </a:xfrm>
+                    <a:prstGeom prst="rect">
+                      <a:avLst/>
+                    </a:prstGeom>
+                  </pic:spPr>
+                </pic:pic>
+              </a:graphicData>
+            </a:graphic>
+          </wp:inline>
+        </w:drawing>
+      </w:r>
+    </w:p>
+    <w:p>
+      <w:pPr>
+        <w:pStyle w:val="Caption"/>
+        <w:jc w:val="center"/>
+        <w:rPr>
+          <w:rtl/>
+          <w:lang w:bidi="fa-IR"/>
+        </w:rPr>
+      </w:pPr>
+      <w:r>
+        <w:t xml:space="preserve">Figure </w:t>
+      </w:r>
+      <w:fldSimple w:instr=" SEQ Figure \* ARABIC ">
+        <w:r>
+          <w:rPr>
+            <w:noProof/>
+          </w:rPr>
+          <w:t>12</w:t>
+        </w:r>
+      </w:fldSimple>
+      <w:r>
+        <w:t xml:space="preserve"> </w:t>
+      </w:r>
+      <w:r>
+        <w:rPr>
+          <w:lang w:bidi="fa-IR"/>
+        </w:rPr>
+        <w:t>Linear</w:t>
+      </w:r>
+    </w:p>
+    <w:p>
+      <w:pPr>
+        <w:bidi/>
+        <w:rPr>
+          <w:rFonts w:cstheme="minorHAnsi"/>
+          <w:sz w:val="36"/>
+          <w:szCs w:val="36"/>
+          <w:lang w:bidi="fa-IR"/>
+        </w:rPr>
+      </w:pPr>
+      <w:r>
+        <w:rPr>
+          <w:rFonts w:cstheme="minorHAnsi" w:hint="cs"/>
+          <w:sz w:val="36"/>
+          <w:szCs w:val="36"/>
+          <w:rtl/>
+          <w:lang w:bidi="fa-IR"/>
+        </w:rPr>
+        <w:t>دیتاست</w:t>
+      </w:r>
+      <w:r>
+        <w:rPr>
+          <w:rFonts w:cstheme="minorHAnsi"/>
+          <w:sz w:val="36"/>
+          <w:szCs w:val="36"/>
+          <w:lang w:bidi="fa-IR"/>
+        </w:rPr>
+        <w:t xml:space="preserve"> </w:t>
+      </w:r>
+      <w:r>
+        <w:rPr>
+          <w:rFonts w:cstheme="minorHAnsi" w:hint="cs"/>
+          <w:sz w:val="36"/>
+          <w:szCs w:val="36"/>
+          <w:rtl/>
+          <w:lang w:bidi="fa-IR"/>
+        </w:rPr>
+        <w:t xml:space="preserve"> </w:t>
+      </w:r>
+      <w:r>
+        <w:rPr>
+          <w:rFonts w:cstheme="minorHAnsi"/>
+          <w:sz w:val="36"/>
+          <w:szCs w:val="36"/>
+          <w:lang w:bidi="fa-IR"/>
+        </w:rPr>
+        <w:t xml:space="preserve">: </w:t>
+      </w:r>
+      <w:r>
+        <w:rPr>
+          <w:rFonts w:cstheme="minorHAnsi"/>
+          <w:sz w:val="36"/>
+          <w:szCs w:val="36"/>
+          <w:lang w:bidi="fa-IR"/>
+        </w:rPr>
+        <w:t>spira</w:t>
+      </w:r>
+      <w:r>
+        <w:rPr>
+          <w:rFonts w:cstheme="minorHAnsi"/>
+          <w:sz w:val="36"/>
+          <w:szCs w:val="36"/>
+          <w:lang w:bidi="fa-IR"/>
+        </w:rPr>
+        <w:t>l</w:t>
+      </w:r>
+    </w:p>
+    <w:p>
+      <w:pPr>
+        <w:bidi/>
+        <w:rPr>
+          <w:rFonts w:cstheme="minorHAnsi" w:hint="cs"/>
+          <w:sz w:val="36"/>
+          <w:szCs w:val="36"/>
+          <w:rtl/>
+          <w:lang w:bidi="fa-IR"/>
+        </w:rPr>
+      </w:pPr>
+      <w:r>
+        <w:rPr>
+          <w:rFonts w:cstheme="minorHAnsi" w:hint="cs"/>
+          <w:sz w:val="36"/>
+          <w:szCs w:val="36"/>
+          <w:rtl/>
+          <w:lang w:bidi="fa-IR"/>
+        </w:rPr>
+        <w:t>این داده پیچیدگی بیشتری نسبت به سایر داده ها دارد و همه توابع با عملکرد تقریبا یکسانی روی این داده لرن میکنند. و</w:t>
+      </w:r>
+      <w:r>
+        <w:rPr>
+          <w:rFonts w:cstheme="minorHAnsi"/>
+          <w:sz w:val="36"/>
+          <w:szCs w:val="36"/>
+          <w:lang w:bidi="fa-IR"/>
+        </w:rPr>
+        <w:t xml:space="preserve"> </w:t>
+      </w:r>
+      <w:r>
+        <w:rPr>
+          <w:rFonts w:cstheme="minorHAnsi" w:hint="cs"/>
+          <w:sz w:val="36"/>
+          <w:szCs w:val="36"/>
+          <w:rtl/>
+          <w:lang w:bidi="fa-IR"/>
+        </w:rPr>
+        <w:t xml:space="preserve"> مقدار </w:t>
+      </w:r>
+      <w:r>
+        <w:rPr>
+          <w:rFonts w:cstheme="minorHAnsi"/>
+          <w:sz w:val="36"/>
+          <w:szCs w:val="36"/>
+          <w:lang w:bidi="fa-IR"/>
+        </w:rPr>
+        <w:t>Loss</w:t>
+      </w:r>
+      <w:r>
+        <w:rPr>
+          <w:rFonts w:cstheme="minorHAnsi" w:hint="cs"/>
+          <w:sz w:val="36"/>
+          <w:szCs w:val="36"/>
+          <w:rtl/>
+          <w:lang w:bidi="fa-IR"/>
+        </w:rPr>
+        <w:t xml:space="preserve"> روی هر دو داده تست و </w:t>
+      </w:r>
+      <w:r>
+        <w:rPr>
+          <w:rFonts w:cstheme="minorHAnsi" w:hint="cs"/>
+          <w:sz w:val="36"/>
+          <w:szCs w:val="36"/>
+          <w:rtl/>
+          <w:lang w:bidi="fa-IR"/>
+        </w:rPr>
+        <w:lastRenderedPageBreak/>
+        <w:t>لرن تقریبا بهم نزدیک هستند. این نشان میدهد همه توابع برای رسیدن به همگرایی تلاش میکنند ولی به دلیل پیچیدگی داده، به همگرایی زیادی نمیرسند.</w:t>
+      </w:r>
+    </w:p>
+    <w:p>
+      <w:pPr>
+        <w:keepNext/>
+        <w:bidi/>
+      </w:pPr>
+      <w:r>
+        <w:rPr>
+          <w:rFonts w:cs="Calibri"/>
+          <w:sz w:val="36"/>
+          <w:szCs w:val="36"/>
+          <w:rtl/>
+          <w:lang w:bidi="fa-IR"/>
+        </w:rPr>
+        <w:drawing>
+          <wp:inline distT="0" distB="0" distL="0" distR="0" wp14:anchorId="469A9302" wp14:editId="6A7DBF52">
+            <wp:extent cx="5943600" cy="3224530"/>
+            <wp:effectExtent l="0" t="0" r="0" b="0"/>
+            <wp:docPr id="19" name="Picture 19"/>
+            <wp:cNvGraphicFramePr>
+              <a:graphicFrameLocks xmlns:a="http://schemas.openxmlformats.org/drawingml/2006/main" noChangeAspect="1"/>
+            </wp:cNvGraphicFramePr>
+            <a:graphic xmlns:a="http://schemas.openxmlformats.org/drawingml/2006/main">
+              <a:graphicData uri="http://schemas.openxmlformats.org/drawingml/2006/picture">
+                <pic:pic xmlns:pic="http://schemas.openxmlformats.org/drawingml/2006/picture">
+                  <pic:nvPicPr>
+                    <pic:cNvPr id="1" name=""/>
+                    <pic:cNvPicPr/>
+                  </pic:nvPicPr>
+                  <pic:blipFill>
+                    <a:blip r:embed="rId25"/>
+                    <a:stretch>
+                      <a:fillRect/>
+                    </a:stretch>
+                  </pic:blipFill>
+                  <pic:spPr>
+                    <a:xfrm>
+                      <a:off x="0" y="0"/>
+                      <a:ext cx="5943600" cy="3224530"/>
+                    </a:xfrm>
+                    <a:prstGeom prst="rect">
+                      <a:avLst/>
+                    </a:prstGeom>
+                  </pic:spPr>
+                </pic:pic>
+              </a:graphicData>
+            </a:graphic>
+          </wp:inline>
+        </w:drawing>
+      </w:r>
+    </w:p>
+    <w:p>
+      <w:pPr>
+        <w:pStyle w:val="Caption"/>
+        <w:jc w:val="center"/>
+        <w:rPr>
+          <w:lang w:bidi="fa-IR"/>
+        </w:rPr>
+      </w:pPr>
+      <w:r>
+        <w:t>Figure</w:t>
+      </w:r>
+      <w:r>
+        <w:rPr>
+          <w:rtl/>
+        </w:rPr>
+        <w:t xml:space="preserve"> </w:t>
+      </w:r>
+      <w:r>
+        <w:rPr>
+          <w:rtl/>
+        </w:rPr>
+        <w:fldChar w:fldCharType="begin"/>
+      </w:r>
+      <w:r>
+        <w:rPr>
+          <w:rtl/>
+        </w:rPr>
+        <w:instrText xml:space="preserve"> </w:instrText>
+      </w:r>
+      <w:r>
+        <w:instrText>SEQ</w:instrText>
+      </w:r>
+      <w:r>
+        <w:rPr>
+          <w:rtl/>
+        </w:rPr>
+        <w:instrText xml:space="preserve"> </w:instrText>
+      </w:r>
+      <w:r>
+        <w:instrText>Figure \* ARABIC</w:instrText>
+      </w:r>
+      <w:r>
+        <w:rPr>
+          <w:rtl/>
+        </w:rPr>
+        <w:instrText xml:space="preserve"> </w:instrText>
+      </w:r>
+      <w:r>
+        <w:rPr>
+          <w:rtl/>
+        </w:rPr>
+        <w:fldChar w:fldCharType="separate"/>
+      </w:r>
+      <w:r>
+        <w:rPr>
+          <w:noProof/>
+          <w:rtl/>
+        </w:rPr>
+        <w:t>13</w:t>
+      </w:r>
+      <w:r>
+        <w:rPr>
+          <w:rtl/>
+        </w:rPr>
+        <w:fldChar w:fldCharType="end"/>
+      </w:r>
+      <w:r>
+        <w:rPr>
+          <w:lang w:bidi="fa-IR"/>
+        </w:rPr>
+        <w:t>Tanh</w:t>
+      </w:r>
+    </w:p>
+    <w:p>
+      <w:pPr>
+        <w:keepNext/>
+      </w:pPr>
+      <w:r>
+        <w:rPr>
+          <w:lang w:bidi="fa-IR"/>
+        </w:rPr>
+        <w:drawing>
+          <wp:inline distT="0" distB="0" distL="0" distR="0" wp14:anchorId="1AD17FED" wp14:editId="15E39C91">
+            <wp:extent cx="5943600" cy="3192145"/>
+            <wp:effectExtent l="0" t="0" r="0" b="8255"/>
+            <wp:docPr id="20" name="Picture 20"/>
+            <wp:cNvGraphicFramePr>
+              <a:graphicFrameLocks xmlns:a="http://schemas.openxmlformats.org/drawingml/2006/main" noChangeAspect="1"/>
+            </wp:cNvGraphicFramePr>
+            <a:graphic xmlns:a="http://schemas.openxmlformats.org/drawingml/2006/main">
+              <a:graphicData uri="http://schemas.openxmlformats.org/drawingml/2006/picture">
+                <pic:pic xmlns:pic="http://schemas.openxmlformats.org/drawingml/2006/picture">
+                  <pic:nvPicPr>
+                    <pic:cNvPr id="1" name=""/>
+                    <pic:cNvPicPr/>
+                  </pic:nvPicPr>
+                  <pic:blipFill>
+                    <a:blip r:embed="rId26"/>
+                    <a:stretch>
+                      <a:fillRect/>
+                    </a:stretch>
+                  </pic:blipFill>
+                  <pic:spPr>
+                    <a:xfrm>
+                      <a:off x="0" y="0"/>
+                      <a:ext cx="5943600" cy="3192145"/>
+                    </a:xfrm>
+                    <a:prstGeom prst="rect">
+                      <a:avLst/>
+                    </a:prstGeom>
+                  </pic:spPr>
+                </pic:pic>
+              </a:graphicData>
+            </a:graphic>
+          </wp:inline>
+        </w:drawing>
+      </w:r>
+    </w:p>
+    <w:p>
+      <w:pPr>
+        <w:pStyle w:val="Caption"/>
+        <w:jc w:val="center"/>
+      </w:pPr>
+      <w:r>
+        <w:t xml:space="preserve">Figure </w:t>
+      </w:r>
+      <w:fldSimple w:instr=" SEQ Figure \* ARABIC ">
+        <w:r>
+          <w:rPr>
+            <w:noProof/>
+          </w:rPr>
+          <w:t>14</w:t>
+        </w:r>
+      </w:fldSimple>
+      <w:r>
+        <w:t xml:space="preserve"> </w:t>
+      </w:r>
+      <w:proofErr w:type="spellStart"/>
+      <w:r>
+        <w:t>ReLU</w:t>
+      </w:r>
+      <w:proofErr w:type="spellEnd"/>
+    </w:p>
+    <w:p>
+      <w:pPr>
+        <w:keepNext/>
+      </w:pPr>
+      <w:r>
+        <w:rPr>
+          <w:lang w:bidi="fa-IR"/>
+        </w:rPr>
+        <w:lastRenderedPageBreak/>
+        <w:drawing>
+          <wp:inline distT="0" distB="0" distL="0" distR="0" wp14:anchorId="7D4D1226" wp14:editId="7FE061F1">
+            <wp:extent cx="5943600" cy="3142615"/>
+            <wp:effectExtent l="0" t="0" r="0" b="635"/>
+            <wp:docPr id="21" name="Picture 21"/>
+            <wp:cNvGraphicFramePr>
+              <a:graphicFrameLocks xmlns:a="http://schemas.openxmlformats.org/drawingml/2006/main" noChangeAspect="1"/>
+            </wp:cNvGraphicFramePr>
+            <a:graphic xmlns:a="http://schemas.openxmlformats.org/drawingml/2006/main">
+              <a:graphicData uri="http://schemas.openxmlformats.org/drawingml/2006/picture">
+                <pic:pic xmlns:pic="http://schemas.openxmlformats.org/drawingml/2006/picture">
+                  <pic:nvPicPr>
+                    <pic:cNvPr id="1" name=""/>
+                    <pic:cNvPicPr/>
+                  </pic:nvPicPr>
+                  <pic:blipFill>
+                    <a:blip r:embed="rId27"/>
+                    <a:stretch>
+                      <a:fillRect/>
+                    </a:stretch>
+                  </pic:blipFill>
+                  <pic:spPr>
+                    <a:xfrm>
+                      <a:off x="0" y="0"/>
+                      <a:ext cx="5943600" cy="3142615"/>
+                    </a:xfrm>
+                    <a:prstGeom prst="rect">
+                      <a:avLst/>
+                    </a:prstGeom>
+                  </pic:spPr>
+                </pic:pic>
+              </a:graphicData>
+            </a:graphic>
+          </wp:inline>
+        </w:drawing>
+      </w:r>
+    </w:p>
+    <w:p>
+      <w:pPr>
+        <w:pStyle w:val="Caption"/>
+        <w:jc w:val="center"/>
+      </w:pPr>
+      <w:r>
+        <w:t xml:space="preserve">Figure </w:t>
+      </w:r>
+      <w:fldSimple w:instr=" SEQ Figure \* ARABIC ">
+        <w:r>
+          <w:rPr>
+            <w:noProof/>
+          </w:rPr>
+          <w:t>15</w:t>
+        </w:r>
+      </w:fldSimple>
+      <w:r>
+        <w:t xml:space="preserve"> Sigmoid</w:t>
+      </w:r>
+    </w:p>
+    <w:p>
+      <w:pPr>
+        <w:keepNext/>
+      </w:pPr>
+      <w:r>
+        <w:rPr>
+          <w:lang w:bidi="fa-IR"/>
+        </w:rPr>
+        <w:drawing>
+          <wp:inline distT="0" distB="0" distL="0" distR="0" wp14:anchorId="6DA6A3A0" wp14:editId="78A02271">
+            <wp:extent cx="5943600" cy="3173095"/>
+            <wp:effectExtent l="0" t="0" r="0" b="8255"/>
+            <wp:docPr id="22" name="Picture 22"/>
+            <wp:cNvGraphicFramePr>
+              <a:graphicFrameLocks xmlns:a="http://schemas.openxmlformats.org/drawingml/2006/main" noChangeAspect="1"/>
+            </wp:cNvGraphicFramePr>
+            <a:graphic xmlns:a="http://schemas.openxmlformats.org/drawingml/2006/main">
+              <a:graphicData uri="http://schemas.openxmlformats.org/drawingml/2006/picture">
+                <pic:pic xmlns:pic="http://schemas.openxmlformats.org/drawingml/2006/picture">
+                  <pic:nvPicPr>
+                    <pic:cNvPr id="1" name=""/>
+                    <pic:cNvPicPr/>
+                  </pic:nvPicPr>
+                  <pic:blipFill>
+                    <a:blip r:embed="rId28"/>
+                    <a:stretch>
+                      <a:fillRect/>
+                    </a:stretch>
+                  </pic:blipFill>
+                  <pic:spPr>
+                    <a:xfrm>
+                      <a:off x="0" y="0"/>
+                      <a:ext cx="5943600" cy="3173095"/>
+                    </a:xfrm>
+                    <a:prstGeom prst="rect">
+                      <a:avLst/>
+                    </a:prstGeom>
+                  </pic:spPr>
+                </pic:pic>
+              </a:graphicData>
+            </a:graphic>
+          </wp:inline>
+        </w:drawing>
+      </w:r>
+    </w:p>
+    <w:p>
+      <w:pPr>
+        <w:pStyle w:val="Caption"/>
+        <w:jc w:val="center"/>
+        <w:rPr>
+          <w:rtl/>
+          <w:lang w:bidi="fa-IR"/>
+        </w:rPr>
+      </w:pPr>
+      <w:r>
+        <w:t xml:space="preserve">Figure </w:t>
+      </w:r>
+      <w:fldSimple w:instr=" SEQ Figure \* ARABIC ">
+        <w:r>
+          <w:rPr>
+            <w:noProof/>
+          </w:rPr>
+          <w:t>16</w:t>
+        </w:r>
+      </w:fldSimple>
+      <w:r>
+        <w:t xml:space="preserve"> Linear</w:t>
+      </w:r>
     </w:p>
     <w:p>
       <w:pPr>
@@ -991,7 +3356,7 @@
       <w:pPr>
         <w:bidi/>
         <w:rPr>
-          <w:rFonts w:cstheme="minorHAnsi"/>
+          <w:rFonts w:cstheme="minorHAnsi" w:hint="cs"/>
           <w:sz w:val="36"/>
           <w:szCs w:val="36"/>
           <w:rtl/>
@@ -1120,6 +3485,106 @@
         </w:rPr>
         <w:t>و همچنین برای هر کلاس یک احتمال تعریف میکند و کلاسی که بیشترین احتمال داشته باشد، به عنوان خروجی بیان میشود.</w:t>
       </w:r>
+      <w:r>
+        <w:rPr>
+          <w:rFonts w:cstheme="minorHAnsi" w:hint="cs"/>
+          <w:sz w:val="36"/>
+          <w:szCs w:val="36"/>
+          <w:rtl/>
+          <w:lang w:bidi="fa-IR"/>
+        </w:rPr>
+        <w:t xml:space="preserve"> مدل را کامپایل میکنیم با پارامترهای: تابع بهینه سازی </w:t>
+      </w:r>
+      <w:proofErr w:type="spellStart"/>
+      <w:r>
+        <w:rPr>
+          <w:rFonts w:cstheme="minorHAnsi"/>
+          <w:sz w:val="36"/>
+          <w:szCs w:val="36"/>
+          <w:lang w:bidi="fa-IR"/>
+        </w:rPr>
+        <w:t>adam</w:t>
+      </w:r>
+      <w:proofErr w:type="spellEnd"/>
+      <w:r>
+        <w:rPr>
+          <w:rFonts w:cstheme="minorHAnsi" w:hint="cs"/>
+          <w:sz w:val="36"/>
+          <w:szCs w:val="36"/>
+          <w:rtl/>
+          <w:lang w:bidi="fa-IR"/>
+        </w:rPr>
+        <w:t xml:space="preserve">(یک الگوریتم بهینه سازی پرکاربرد)، </w:t>
+      </w:r>
+      <w:r>
+        <w:rPr>
+          <w:rFonts w:cstheme="minorHAnsi" w:hint="cs"/>
+          <w:sz w:val="36"/>
+          <w:szCs w:val="36"/>
+          <w:rtl/>
+          <w:lang w:bidi="fa-IR"/>
+        </w:rPr>
+        <w:t xml:space="preserve">تابع خطای </w:t>
+      </w:r>
+      <w:proofErr w:type="spellStart"/>
+      <w:r>
+        <w:rPr>
+          <w:rFonts w:cstheme="minorHAnsi"/>
+          <w:sz w:val="36"/>
+          <w:szCs w:val="36"/>
+          <w:lang w:bidi="fa-IR"/>
+        </w:rPr>
+        <w:t>sparse_categorical_crossentropy</w:t>
+      </w:r>
+      <w:proofErr w:type="spellEnd"/>
+      <w:r>
+        <w:rPr>
+          <w:rFonts w:cstheme="minorHAnsi" w:hint="cs"/>
+          <w:sz w:val="36"/>
+          <w:szCs w:val="36"/>
+          <w:rtl/>
+          <w:lang w:bidi="fa-IR"/>
+        </w:rPr>
+        <w:t xml:space="preserve">( برای دسته بندی چند کلاسه) و معیار ارزیابی </w:t>
+      </w:r>
+      <w:r>
+        <w:rPr>
+          <w:rFonts w:cstheme="minorHAnsi"/>
+          <w:sz w:val="36"/>
+          <w:szCs w:val="36"/>
+          <w:lang w:bidi="fa-IR"/>
+        </w:rPr>
+        <w:t>accuracy</w:t>
+      </w:r>
+      <w:r>
+        <w:rPr>
+          <w:rFonts w:cstheme="minorHAnsi" w:hint="cs"/>
+          <w:sz w:val="36"/>
+          <w:szCs w:val="36"/>
+          <w:rtl/>
+          <w:lang w:bidi="fa-IR"/>
+        </w:rPr>
+        <w:t xml:space="preserve">. مدل با ده </w:t>
+      </w:r>
+      <w:r>
+        <w:rPr>
+          <w:rFonts w:cstheme="minorHAnsi"/>
+          <w:sz w:val="36"/>
+          <w:szCs w:val="36"/>
+          <w:lang w:bidi="fa-IR"/>
+        </w:rPr>
+        <w:t>epoch</w:t>
+      </w:r>
+      <w:r>
+        <w:rPr>
+          <w:rFonts w:cstheme="minorHAnsi" w:hint="cs"/>
+          <w:sz w:val="36"/>
+          <w:szCs w:val="36"/>
+          <w:rtl/>
+          <w:lang w:bidi="fa-IR"/>
+        </w:rPr>
+        <w:t xml:space="preserve"> یادگیری فیت میکنیم.</w:t>
+      </w:r>
     </w:p>
     <w:p>
       <w:pPr>
@@ -1216,7 +3681,7 @@
       <w:pPr>
         <w:bidi/>
         <w:rPr>
-          <w:rFonts w:cstheme="minorHAnsi" w:hint="cs"/>
+          <w:rFonts w:cstheme="minorHAnsi"/>
           <w:sz w:val="36"/>
           <w:szCs w:val="36"/>
           <w:rtl/>
@@ -1276,7 +3741,7 @@
       <w:pPr>
         <w:bidi/>
         <w:rPr>
-          <w:rFonts w:cstheme="minorHAnsi" w:hint="cs"/>
+          <w:rFonts w:cstheme="minorHAnsi"/>
           <w:sz w:val="36"/>
           <w:szCs w:val="36"/>
           <w:rtl/>
@@ -1411,17 +3876,7 @@
           <w:rtl/>
           <w:lang w:bidi="fa-IR"/>
         </w:rPr>
-        <w:t xml:space="preserve">همانند نمودار قبلی، </w:t>
-      </w:r>
-      <w:r>
-        <w:rPr>
-          <w:rFonts w:cstheme="minorHAnsi" w:hint="cs"/>
-          <w:sz w:val="36"/>
-          <w:szCs w:val="36"/>
-          <w:rtl/>
-          <w:lang w:bidi="fa-IR"/>
-        </w:rPr>
-        <w:t xml:space="preserve">نمودار </w:t>
+        <w:t xml:space="preserve">همانند نمودار قبلی، نمودار </w:t>
       </w:r>
       <w:r>
         <w:rPr>
@@ -1491,18 +3946,18 @@
           <w:rFonts w:cstheme="minorHAnsi"/>
           <w:sz w:val="36"/>
           <w:szCs w:val="36"/>
-          <w:rtl/>
-          <w:lang w:bidi="fa-IR"/>
-        </w:rPr>
-      </w:pPr>
-      <w:r>
-        <w:rPr>
-          <w:rFonts w:cstheme="minorHAnsi" w:hint="cs"/>
-          <w:sz w:val="36"/>
-          <w:szCs w:val="36"/>
-          <w:rtl/>
-          <w:lang w:bidi="fa-IR"/>
-        </w:rPr>
+          <w:lang w:bidi="fa-IR"/>
+        </w:rPr>
+      </w:pPr>
+      <w:r>
+        <w:rPr>
+          <w:rFonts w:cstheme="minorHAnsi" w:hint="cs"/>
+          <w:sz w:val="36"/>
+          <w:szCs w:val="36"/>
+          <w:rtl/>
+          <w:lang w:bidi="fa-IR"/>
+        </w:rPr>
+        <w:lastRenderedPageBreak/>
         <w:t>خط نارنجی میزان دقت روی داده تست است و قابلیت تعمیم آن روی داده تست را نشان میدهد. همانند نمودار</w:t>
       </w:r>
       <w:r>
@@ -1548,7 +4003,667 @@
       <w:pPr>
         <w:bidi/>
         <w:rPr>
-          <w:rFonts w:cstheme="minorHAnsi" w:hint="cs"/>
+          <w:rFonts w:cstheme="minorHAnsi"/>
+          <w:sz w:val="36"/>
+          <w:szCs w:val="36"/>
+          <w:rtl/>
+          <w:lang w:bidi="fa-IR"/>
+        </w:rPr>
+      </w:pPr>
+      <w:r>
+        <w:rPr>
+          <w:rFonts w:cstheme="minorHAnsi" w:hint="cs"/>
+          <w:sz w:val="36"/>
+          <w:szCs w:val="36"/>
+          <w:rtl/>
+          <w:lang w:bidi="fa-IR"/>
+        </w:rPr>
+        <w:t xml:space="preserve">۵- تابع فعالسازی را تابع سیگموید در نظر میگیریم. مشتق تابع را طبق لینک گذاشته شده قرار میدهیم. تعداد </w:t>
+      </w:r>
+      <w:r>
+        <w:rPr>
+          <w:rFonts w:cstheme="minorHAnsi" w:hint="cs"/>
+          <w:sz w:val="36"/>
+          <w:szCs w:val="36"/>
+          <w:rtl/>
+          <w:lang w:bidi="fa-IR"/>
+        </w:rPr>
+        <w:t xml:space="preserve">نورون های </w:t>
+      </w:r>
+      <w:r>
+        <w:rPr>
+          <w:rFonts w:cstheme="minorHAnsi" w:hint="cs"/>
+          <w:sz w:val="36"/>
+          <w:szCs w:val="36"/>
+          <w:rtl/>
+          <w:lang w:bidi="fa-IR"/>
+        </w:rPr>
+        <w:t>لایه میانی را 4 در نظر میگیریم</w:t>
+      </w:r>
+      <w:r>
+        <w:rPr>
+          <w:rFonts w:cstheme="minorHAnsi" w:hint="cs"/>
+          <w:sz w:val="36"/>
+          <w:szCs w:val="36"/>
+          <w:rtl/>
+          <w:lang w:bidi="fa-IR"/>
+        </w:rPr>
+        <w:t>.</w:t>
+      </w:r>
+    </w:p>
+    <w:p>
+      <w:pPr>
+        <w:bidi/>
+        <w:rPr>
+          <w:rFonts w:cstheme="minorHAnsi"/>
+          <w:sz w:val="36"/>
+          <w:szCs w:val="36"/>
+          <w:rtl/>
+          <w:lang w:bidi="fa-IR"/>
+        </w:rPr>
+      </w:pPr>
+      <w:r>
+        <w:rPr>
+          <w:rFonts w:cstheme="minorHAnsi" w:hint="cs"/>
+          <w:sz w:val="36"/>
+          <w:szCs w:val="36"/>
+          <w:rtl/>
+          <w:lang w:bidi="fa-IR"/>
+        </w:rPr>
+        <w:t>وزنهای لایه های میانی</w:t>
+      </w:r>
+      <w:r>
+        <w:rPr>
+          <w:rFonts w:cstheme="minorHAnsi" w:hint="cs"/>
+          <w:sz w:val="36"/>
+          <w:szCs w:val="36"/>
+          <w:rtl/>
+          <w:lang w:bidi="fa-IR"/>
+        </w:rPr>
+        <w:t xml:space="preserve"> و لایه آخر که منجر به خروجی میشود طبق ابعاد ورودی و خروجی تابع، بصورت رندوم ایجاد میکنیم. نرخ یادگیری را 0.1 و تعداد </w:t>
+      </w:r>
+      <w:r>
+        <w:rPr>
+          <w:rFonts w:cstheme="minorHAnsi"/>
+          <w:sz w:val="36"/>
+          <w:szCs w:val="36"/>
+          <w:lang w:bidi="fa-IR"/>
+        </w:rPr>
+        <w:t>epoch</w:t>
+      </w:r>
+      <w:r>
+        <w:rPr>
+          <w:rFonts w:cstheme="minorHAnsi" w:hint="cs"/>
+          <w:sz w:val="36"/>
+          <w:szCs w:val="36"/>
+          <w:rtl/>
+          <w:lang w:bidi="fa-IR"/>
+        </w:rPr>
+        <w:t>های یادگیری را 10</w:t>
+      </w:r>
+      <w:r>
+        <w:rPr>
+          <w:rFonts w:cstheme="minorHAnsi" w:hint="cs"/>
+          <w:sz w:val="36"/>
+          <w:szCs w:val="36"/>
+          <w:rtl/>
+          <w:lang w:bidi="fa-IR"/>
+        </w:rPr>
+        <w:t>0</w:t>
+      </w:r>
+      <w:r>
+        <w:rPr>
+          <w:rFonts w:cstheme="minorHAnsi" w:hint="cs"/>
+          <w:sz w:val="36"/>
+          <w:szCs w:val="36"/>
+          <w:rtl/>
+          <w:lang w:bidi="fa-IR"/>
+        </w:rPr>
+        <w:t xml:space="preserve">00 در نظر میگیریم. </w:t>
+      </w:r>
+    </w:p>
+    <w:p>
+      <w:pPr>
+        <w:bidi/>
+        <w:rPr>
+          <w:rFonts w:cstheme="minorHAnsi"/>
+          <w:sz w:val="36"/>
+          <w:szCs w:val="36"/>
+          <w:rtl/>
+          <w:lang w:bidi="fa-IR"/>
+        </w:rPr>
+      </w:pPr>
+      <w:r>
+        <w:rPr>
+          <w:rFonts w:cstheme="minorHAnsi" w:hint="cs"/>
+          <w:sz w:val="36"/>
+          <w:szCs w:val="36"/>
+          <w:rtl/>
+          <w:lang w:bidi="fa-IR"/>
+        </w:rPr>
+        <w:t xml:space="preserve">ورودی ها و خروجی ها را نیز طبق جدول </w:t>
+      </w:r>
+      <w:proofErr w:type="spellStart"/>
+      <w:r>
+        <w:rPr>
+          <w:rFonts w:cstheme="minorHAnsi"/>
+          <w:sz w:val="36"/>
+          <w:szCs w:val="36"/>
+          <w:lang w:bidi="fa-IR"/>
+        </w:rPr>
+        <w:t>xnor</w:t>
+      </w:r>
+      <w:proofErr w:type="spellEnd"/>
+      <w:r>
+        <w:rPr>
+          <w:rFonts w:cstheme="minorHAnsi" w:hint="cs"/>
+          <w:sz w:val="36"/>
+          <w:szCs w:val="36"/>
+          <w:rtl/>
+          <w:lang w:bidi="fa-IR"/>
+        </w:rPr>
+        <w:t>،</w:t>
+      </w:r>
+      <w:r>
+        <w:rPr>
+          <w:rFonts w:cstheme="minorHAnsi"/>
+          <w:sz w:val="36"/>
+          <w:szCs w:val="36"/>
+          <w:lang w:bidi="fa-IR"/>
+        </w:rPr>
+        <w:t xml:space="preserve"> </w:t>
+      </w:r>
+      <w:r>
+        <w:rPr>
+          <w:rFonts w:cstheme="minorHAnsi" w:hint="cs"/>
+          <w:sz w:val="36"/>
+          <w:szCs w:val="36"/>
+          <w:rtl/>
+          <w:lang w:bidi="fa-IR"/>
+        </w:rPr>
+        <w:t xml:space="preserve"> </w:t>
+      </w:r>
+      <w:r>
+        <w:rPr>
+          <w:rFonts w:cstheme="minorHAnsi"/>
+          <w:sz w:val="36"/>
+          <w:szCs w:val="36"/>
+          <w:lang w:bidi="fa-IR"/>
+        </w:rPr>
+        <w:t>initialize</w:t>
+      </w:r>
+      <w:r>
+        <w:rPr>
+          <w:rFonts w:cstheme="minorHAnsi" w:hint="cs"/>
+          <w:sz w:val="36"/>
+          <w:szCs w:val="36"/>
+          <w:rtl/>
+          <w:lang w:bidi="fa-IR"/>
+        </w:rPr>
+        <w:t xml:space="preserve"> میکنیم.</w:t>
+      </w:r>
+      <w:r>
+        <w:rPr>
+          <w:rFonts w:cstheme="minorHAnsi" w:hint="cs"/>
+          <w:sz w:val="36"/>
+          <w:szCs w:val="36"/>
+          <w:rtl/>
+          <w:lang w:bidi="fa-IR"/>
+        </w:rPr>
+        <w:t xml:space="preserve"> </w:t>
+      </w:r>
+    </w:p>
+    <w:p>
+      <w:pPr>
+        <w:bidi/>
+        <w:rPr>
+          <w:rFonts w:cstheme="minorHAnsi"/>
+          <w:sz w:val="36"/>
+          <w:szCs w:val="36"/>
+          <w:rtl/>
+          <w:lang w:bidi="fa-IR"/>
+        </w:rPr>
+      </w:pPr>
+      <w:r>
+        <w:rPr>
+          <w:rFonts w:cstheme="minorHAnsi" w:hint="cs"/>
+          <w:sz w:val="36"/>
+          <w:szCs w:val="36"/>
+          <w:rtl/>
+          <w:lang w:bidi="fa-IR"/>
+        </w:rPr>
+        <w:t xml:space="preserve">در هر </w:t>
+      </w:r>
+      <w:r>
+        <w:rPr>
+          <w:rFonts w:cstheme="minorHAnsi"/>
+          <w:sz w:val="36"/>
+          <w:szCs w:val="36"/>
+          <w:lang w:bidi="fa-IR"/>
+        </w:rPr>
+        <w:t>epoch</w:t>
+      </w:r>
+      <w:r>
+        <w:rPr>
+          <w:rFonts w:cstheme="minorHAnsi" w:hint="cs"/>
+          <w:sz w:val="36"/>
+          <w:szCs w:val="36"/>
+          <w:rtl/>
+          <w:lang w:bidi="fa-IR"/>
+        </w:rPr>
+        <w:t xml:space="preserve"> یادگیری، آرایه ورودی را در وزنهای لایه میانی ضرب میکنیم. سپس مقدار سیگموید ماتریس را بدست می آوریم. دوباره خروجی سیگموید را در وزنهای لایه خروجی ضرب میکنیم. سپس مقدار ارور را در این مرحله حساب میکنیم. مقدار ارور برابر است با مابه التفاوت مقدار بدست آمده و خروجی </w:t>
+      </w:r>
+      <w:r>
+        <w:rPr>
+          <w:rFonts w:cstheme="minorHAnsi"/>
+          <w:sz w:val="36"/>
+          <w:szCs w:val="36"/>
+          <w:lang w:bidi="fa-IR"/>
+        </w:rPr>
+        <w:t>target</w:t>
+      </w:r>
+      <w:r>
+        <w:rPr>
+          <w:rFonts w:cstheme="minorHAnsi" w:hint="cs"/>
+          <w:sz w:val="36"/>
+          <w:szCs w:val="36"/>
+          <w:rtl/>
+          <w:lang w:bidi="fa-IR"/>
+        </w:rPr>
+        <w:t xml:space="preserve">. در مرحله </w:t>
+      </w:r>
+      <w:r>
+        <w:rPr>
+          <w:rFonts w:cstheme="minorHAnsi"/>
+          <w:sz w:val="36"/>
+          <w:szCs w:val="36"/>
+          <w:lang w:bidi="fa-IR"/>
+        </w:rPr>
+        <w:t>backpropagation</w:t>
+      </w:r>
+      <w:r>
+        <w:rPr>
+          <w:rFonts w:cstheme="minorHAnsi" w:hint="cs"/>
+          <w:sz w:val="36"/>
+          <w:szCs w:val="36"/>
+          <w:rtl/>
+          <w:lang w:bidi="fa-IR"/>
+        </w:rPr>
+        <w:t>، مقدار گرادیانت لایه میانی و خروجی را با ا</w:t>
+      </w:r>
+      <w:r>
+        <w:rPr>
+          <w:rFonts w:cstheme="minorHAnsi" w:hint="cs"/>
+          <w:sz w:val="36"/>
+          <w:szCs w:val="36"/>
+          <w:rtl/>
+          <w:lang w:bidi="fa-IR"/>
+        </w:rPr>
+        <w:t>س</w:t>
+      </w:r>
+      <w:r>
+        <w:rPr>
+          <w:rFonts w:cstheme="minorHAnsi" w:hint="cs"/>
+          <w:sz w:val="36"/>
+          <w:szCs w:val="36"/>
+          <w:rtl/>
+          <w:lang w:bidi="fa-IR"/>
+        </w:rPr>
+        <w:t>فتاده از مشتق تابع سیگموید</w:t>
+      </w:r>
+      <w:r>
+        <w:rPr>
+          <w:rFonts w:cstheme="minorHAnsi" w:hint="cs"/>
+          <w:sz w:val="36"/>
+          <w:szCs w:val="36"/>
+          <w:rtl/>
+          <w:lang w:bidi="fa-IR"/>
+        </w:rPr>
+        <w:t xml:space="preserve"> </w:t>
+      </w:r>
+      <w:r>
+        <w:rPr>
+          <w:rFonts w:cstheme="minorHAnsi" w:hint="cs"/>
+          <w:sz w:val="36"/>
+          <w:szCs w:val="36"/>
+          <w:rtl/>
+          <w:lang w:bidi="fa-IR"/>
+        </w:rPr>
+        <w:t>بدست می آوریم.</w:t>
+      </w:r>
+      <w:r>
+        <w:rPr>
+          <w:rFonts w:cstheme="minorHAnsi" w:hint="cs"/>
+          <w:sz w:val="36"/>
+          <w:szCs w:val="36"/>
+          <w:rtl/>
+          <w:lang w:bidi="fa-IR"/>
+        </w:rPr>
+        <w:t xml:space="preserve"> پس از این مرحله، وزن ها را با استفاده از گرادیان دیسنت آپدیت میکنیم.</w:t>
+      </w:r>
+    </w:p>
+    <w:p>
+      <w:pPr>
+        <w:bidi/>
+        <w:rPr>
+          <w:rFonts w:cstheme="minorHAnsi"/>
+          <w:sz w:val="36"/>
+          <w:szCs w:val="36"/>
+          <w:rtl/>
+          <w:lang w:bidi="fa-IR"/>
+        </w:rPr>
+      </w:pPr>
+      <w:r>
+        <w:rPr>
+          <w:rFonts w:cstheme="minorHAnsi" w:hint="cs"/>
+          <w:sz w:val="36"/>
+          <w:szCs w:val="36"/>
+          <w:rtl/>
+          <w:lang w:bidi="fa-IR"/>
+        </w:rPr>
+        <w:t>هر 1000 مرحله از این پروسه، مقدار ارور را پرینت میگیریم که دیده میشود این مقدار به مرور یادگیری کاهش می یابد که نشان میدهد مدل در حال یادگیری است.</w:t>
+      </w:r>
+    </w:p>
+    <w:p>
+      <w:pPr>
+        <w:bidi/>
+        <w:rPr>
+          <w:rFonts w:cstheme="minorHAnsi" w:hint="cs"/>
+          <w:sz w:val="36"/>
+          <w:szCs w:val="36"/>
+          <w:rtl/>
+          <w:lang w:bidi="fa-IR"/>
+        </w:rPr>
+      </w:pPr>
+      <w:r>
+        <w:rPr>
+          <w:rFonts w:cstheme="minorHAnsi" w:hint="cs"/>
+          <w:sz w:val="36"/>
+          <w:szCs w:val="36"/>
+          <w:rtl/>
+          <w:lang w:bidi="fa-IR"/>
+        </w:rPr>
+        <w:t xml:space="preserve">۶- داده ها را لود میکنیم. داده ها به دو بخش تست و لرن تقسیم میشوند. یک مدل </w:t>
+      </w:r>
+      <w:r>
+        <w:rPr>
+          <w:rFonts w:cstheme="minorHAnsi"/>
+          <w:sz w:val="36"/>
+          <w:szCs w:val="36"/>
+          <w:lang w:bidi="fa-IR"/>
+        </w:rPr>
+        <w:t>Sequential</w:t>
+      </w:r>
+      <w:r>
+        <w:rPr>
+          <w:rFonts w:cstheme="minorHAnsi" w:hint="cs"/>
+          <w:sz w:val="36"/>
+          <w:szCs w:val="36"/>
+          <w:rtl/>
+          <w:lang w:bidi="fa-IR"/>
+        </w:rPr>
+        <w:t xml:space="preserve"> ایجاد میکنیم. لایه ورودی از ورودی های 28*28 تشکیل میشوند(اندازه هر تصویر دیتاست). لایه میانی از 128 نورون(این عدد به صورت تجربی نتیجه بهتری میدهد) و تابع فعال ساز </w:t>
+      </w:r>
+      <w:proofErr w:type="spellStart"/>
+      <w:r>
+        <w:rPr>
+          <w:rFonts w:cstheme="minorHAnsi"/>
+          <w:sz w:val="36"/>
+          <w:szCs w:val="36"/>
+          <w:lang w:bidi="fa-IR"/>
+        </w:rPr>
+        <w:t>ReLU</w:t>
+      </w:r>
+      <w:proofErr w:type="spellEnd"/>
+      <w:r>
+        <w:rPr>
+          <w:rFonts w:cstheme="minorHAnsi" w:hint="cs"/>
+          <w:sz w:val="36"/>
+          <w:szCs w:val="36"/>
+          <w:rtl/>
+          <w:lang w:bidi="fa-IR"/>
+        </w:rPr>
+        <w:t xml:space="preserve">(چون پیاده سازی آن پیچیدگی کمتری دارد و ساده تر محاسبات آن انجام میشود) تشکیل شده است. از </w:t>
+      </w:r>
+      <w:r>
+        <w:rPr>
+          <w:rFonts w:cstheme="minorHAnsi"/>
+          <w:sz w:val="36"/>
+          <w:szCs w:val="36"/>
+          <w:lang w:bidi="fa-IR"/>
+        </w:rPr>
+        <w:t>dropout</w:t>
+      </w:r>
+      <w:r>
+        <w:rPr>
+          <w:rFonts w:cstheme="minorHAnsi" w:hint="cs"/>
+          <w:sz w:val="36"/>
+          <w:szCs w:val="36"/>
+          <w:rtl/>
+          <w:lang w:bidi="fa-IR"/>
+        </w:rPr>
+        <w:t xml:space="preserve"> برای جلوگیری از </w:t>
+      </w:r>
+      <w:r>
+        <w:rPr>
+          <w:rFonts w:cstheme="minorHAnsi"/>
+          <w:sz w:val="36"/>
+          <w:szCs w:val="36"/>
+          <w:lang w:bidi="fa-IR"/>
+        </w:rPr>
+        <w:t>overfitting</w:t>
+      </w:r>
+      <w:r>
+        <w:rPr>
+          <w:rFonts w:cstheme="minorHAnsi" w:hint="cs"/>
+          <w:sz w:val="36"/>
+          <w:szCs w:val="36"/>
+          <w:rtl/>
+          <w:lang w:bidi="fa-IR"/>
+        </w:rPr>
+        <w:t xml:space="preserve"> داده ها استفاده میکنیم. لایه خروجی </w:t>
+      </w:r>
+      <w:r>
+        <w:rPr>
+          <w:rFonts w:cstheme="minorHAnsi" w:hint="cs"/>
+          <w:sz w:val="36"/>
+          <w:szCs w:val="36"/>
+          <w:rtl/>
+          <w:lang w:bidi="fa-IR"/>
+        </w:rPr>
+        <w:lastRenderedPageBreak/>
+        <w:t>هم 10 کلاس دارد( اعداد 0 تا 9)</w:t>
+      </w:r>
+      <w:r>
+        <w:rPr>
+          <w:rFonts w:cstheme="minorHAnsi" w:hint="cs"/>
+          <w:sz w:val="36"/>
+          <w:szCs w:val="36"/>
+          <w:rtl/>
+          <w:lang w:bidi="fa-IR"/>
+        </w:rPr>
+        <w:t xml:space="preserve"> و تابع فعال ساز </w:t>
+      </w:r>
+      <w:proofErr w:type="spellStart"/>
+      <w:r>
+        <w:rPr>
+          <w:rFonts w:cstheme="minorHAnsi"/>
+          <w:sz w:val="36"/>
+          <w:szCs w:val="36"/>
+          <w:lang w:bidi="fa-IR"/>
+        </w:rPr>
+        <w:t>softmax</w:t>
+      </w:r>
+      <w:proofErr w:type="spellEnd"/>
+      <w:r>
+        <w:rPr>
+          <w:rFonts w:cstheme="minorHAnsi" w:hint="cs"/>
+          <w:sz w:val="36"/>
+          <w:szCs w:val="36"/>
+          <w:rtl/>
+          <w:lang w:bidi="fa-IR"/>
+        </w:rPr>
+        <w:t>.</w:t>
+      </w:r>
+      <w:r>
+        <w:rPr>
+          <w:rFonts w:cstheme="minorHAnsi" w:hint="cs"/>
+          <w:sz w:val="36"/>
+          <w:szCs w:val="36"/>
+          <w:rtl/>
+          <w:lang w:bidi="fa-IR"/>
+        </w:rPr>
+        <w:t xml:space="preserve"> همانند سوال 4 مدل را کامپایل میکنیم. مدل را با ده </w:t>
+      </w:r>
+      <w:r>
+        <w:rPr>
+          <w:rFonts w:cstheme="minorHAnsi"/>
+          <w:sz w:val="36"/>
+          <w:szCs w:val="36"/>
+          <w:lang w:bidi="fa-IR"/>
+        </w:rPr>
+        <w:t>epoch</w:t>
+      </w:r>
+      <w:r>
+        <w:rPr>
+          <w:rFonts w:cstheme="minorHAnsi" w:hint="cs"/>
+          <w:sz w:val="36"/>
+          <w:szCs w:val="36"/>
+          <w:rtl/>
+          <w:lang w:bidi="fa-IR"/>
+        </w:rPr>
+        <w:t xml:space="preserve"> یادگیری </w:t>
+      </w:r>
+      <w:r>
+        <w:rPr>
+          <w:rFonts w:cstheme="minorHAnsi"/>
+          <w:sz w:val="36"/>
+          <w:szCs w:val="36"/>
+          <w:lang w:bidi="fa-IR"/>
+        </w:rPr>
+        <w:t>fit</w:t>
+      </w:r>
+      <w:r>
+        <w:rPr>
+          <w:rFonts w:cstheme="minorHAnsi" w:hint="cs"/>
+          <w:sz w:val="36"/>
+          <w:szCs w:val="36"/>
+          <w:rtl/>
+          <w:lang w:bidi="fa-IR"/>
+        </w:rPr>
+        <w:t xml:space="preserve"> میکنیم و نمودارهای </w:t>
+      </w:r>
+      <w:r>
+        <w:rPr>
+          <w:rFonts w:cstheme="minorHAnsi"/>
+          <w:sz w:val="36"/>
+          <w:szCs w:val="36"/>
+          <w:lang w:bidi="fa-IR"/>
+        </w:rPr>
+        <w:t>loss</w:t>
+      </w:r>
+      <w:r>
+        <w:rPr>
+          <w:rFonts w:cstheme="minorHAnsi" w:hint="cs"/>
+          <w:sz w:val="36"/>
+          <w:szCs w:val="36"/>
+          <w:rtl/>
+          <w:lang w:bidi="fa-IR"/>
+        </w:rPr>
+        <w:t xml:space="preserve"> و </w:t>
+      </w:r>
+      <w:r>
+        <w:rPr>
+          <w:rFonts w:cstheme="minorHAnsi"/>
+          <w:sz w:val="36"/>
+          <w:szCs w:val="36"/>
+          <w:lang w:bidi="fa-IR"/>
+        </w:rPr>
+        <w:t xml:space="preserve">accuracy </w:t>
+      </w:r>
+      <w:r>
+        <w:rPr>
+          <w:rFonts w:cstheme="minorHAnsi" w:hint="cs"/>
+          <w:sz w:val="36"/>
+          <w:szCs w:val="36"/>
+          <w:rtl/>
+          <w:lang w:bidi="fa-IR"/>
+        </w:rPr>
+        <w:t xml:space="preserve"> را نیز مانند سوال 4 رسم میکنیم.</w:t>
+      </w:r>
+    </w:p>
+    <w:p>
+      <w:pPr>
+        <w:bidi/>
+        <w:rPr>
+          <w:rFonts w:cstheme="minorHAnsi"/>
+          <w:sz w:val="36"/>
+          <w:szCs w:val="36"/>
+          <w:lang w:bidi="fa-IR"/>
+        </w:rPr>
+      </w:pPr>
+      <w:r>
+        <w:rPr>
+          <w:rFonts w:cs="Calibri"/>
+          <w:sz w:val="36"/>
+          <w:szCs w:val="36"/>
+          <w:rtl/>
+          <w:lang w:bidi="fa-IR"/>
+        </w:rPr>
+        <w:drawing>
+          <wp:inline distT="0" distB="0" distL="0" distR="0" wp14:anchorId="40F40778" wp14:editId="4B74A046">
+            <wp:extent cx="5943600" cy="2211070"/>
+            <wp:effectExtent l="0" t="0" r="0" b="0"/>
+            <wp:docPr id="1" name="Picture 1"/>
+            <wp:cNvGraphicFramePr>
+              <a:graphicFrameLocks xmlns:a="http://schemas.openxmlformats.org/drawingml/2006/main" noChangeAspect="1"/>
+            </wp:cNvGraphicFramePr>
+            <a:graphic xmlns:a="http://schemas.openxmlformats.org/drawingml/2006/main">
+              <a:graphicData uri="http://schemas.openxmlformats.org/drawingml/2006/picture">
+                <pic:pic xmlns:pic="http://schemas.openxmlformats.org/drawingml/2006/picture">
+                  <pic:nvPicPr>
+                    <pic:cNvPr id="1" name=""/>
+                    <pic:cNvPicPr/>
+                  </pic:nvPicPr>
+                  <pic:blipFill>
+                    <a:blip r:embed="rId29"/>
+                    <a:stretch>
+                      <a:fillRect/>
+                    </a:stretch>
+                  </pic:blipFill>
+                  <pic:spPr>
+                    <a:xfrm>
+                      <a:off x="0" y="0"/>
+                      <a:ext cx="5943600" cy="2211070"/>
+                    </a:xfrm>
+                    <a:prstGeom prst="rect">
+                      <a:avLst/>
+                    </a:prstGeom>
+                  </pic:spPr>
+                </pic:pic>
+              </a:graphicData>
+            </a:graphic>
+          </wp:inline>
+        </w:drawing>
+      </w:r>
+    </w:p>
+    <w:p>
+      <w:pPr>
+        <w:bidi/>
+        <w:rPr>
+          <w:rFonts w:cstheme="minorHAnsi" w:hint="cs"/>
+          <w:sz w:val="36"/>
+          <w:szCs w:val="36"/>
+          <w:rtl/>
+          <w:lang w:bidi="fa-IR"/>
+        </w:rPr>
+      </w:pPr>
+    </w:p>
+    <w:p>
+      <w:pPr>
+        <w:bidi/>
+        <w:rPr>
+          <w:rFonts w:cstheme="minorHAnsi"/>
           <w:sz w:val="36"/>
           <w:szCs w:val="36"/>
           <w:rtl/>
@@ -1557,6 +4672,7 @@
       </w:pPr>
     </w:p>
     <w:sectPr>
+      <w:headerReference w:type="default" r:id="rId30"/>
       <w:pgSz w:w="12240" w:h="15840"/>
       <w:pgMar w:top="1440" w:right="1440" w:bottom="1440" w:left="1440" w:header="720" w:footer="720" w:gutter="0"/>
       <w:pgBorders w:offsetFrom="page">
@@ -1570,6 +4686,195 @@
     </w:sectPr>
   </w:body>
 </w:document>
+</file>
+
+<file path=word/endnotes.xml><?xml version="1.0" encoding="utf-8"?>
+<w:endnotes xmlns:wpc="http://schemas.microsoft.com/office/word/2010/wordprocessingCanvas" xmlns:cx="http://schemas.microsoft.com/office/drawing/2014/chartex" xmlns:cx1="http://schemas.microsoft.com/office/drawing/2015/9/8/chartex" xmlns:cx2="http://schemas.microsoft.com/office/drawing/2015/10/21/chartex" xmlns:cx3="http://schemas.microsoft.com/office/drawing/2016/5/9/chartex" xmlns:cx4="http://schemas.microsoft.com/office/drawing/2016/5/10/chartex" xmlns:cx5="http://schemas.microsoft.com/office/drawing/2016/5/11/chartex" xmlns:cx6="http://schemas.microsoft.com/office/drawing/2016/5/12/chartex" xmlns:cx7="http://schemas.microsoft.com/office/drawing/2016/5/13/chartex" xmlns:cx8="http://schemas.microsoft.com/office/drawing/2016/5/14/chartex" xmlns:mc="http://schemas.openxmlformats.org/markup-compatibility/2006" xmlns:aink="http://schemas.microsoft.com/office/drawing/2016/ink" xmlns:am3d="http://schemas.microsoft.com/office/drawing/2017/model3d" xmlns:o="urn:schemas-microsoft-com:office:office" xmlns:oel="http://schemas.microsoft.com/office/2019/extlst" xmlns:r="http://schemas.openxmlformats.org/officeDocument/2006/relationships" xmlns:m="http://schemas.openxmlformats.org/officeDocument/2006/math" xmlns:v="urn:schemas-microsoft-com:vml" xmlns:wp14="http://schemas.microsoft.com/office/word/2010/wordprocessingDrawing" xmlns:wp="http://schemas.openxmlformats.org/drawingml/2006/wordprocessingDrawing" xmlns:w10="urn:schemas-microsoft-com:office:word" xmlns:w="http://schemas.openxmlformats.org/wordprocessingml/2006/main" xmlns:w14="http://schemas.microsoft.com/office/word/2010/wordml" xmlns:w15="http://schemas.microsoft.com/office/word/2012/wordml" xmlns:w16cex="http://schemas.microsoft.com/office/word/2018/wordml/cex" xmlns:w16cid="http://schemas.microsoft.com/office/word/2016/wordml/cid" xmlns:w16="http://schemas.microsoft.com/office/word/2018/wordml" xmlns:w16sdtdh="http://schemas.microsoft.com/office/word/2020/wordml/sdtdatahash" xmlns:w16se="http://schemas.microsoft.com/office/word/2015/wordml/symex" xmlns:wpg="http://schemas.microsoft.com/office/word/2010/wordprocessingGroup" xmlns:wpi="http://schemas.microsoft.com/office/word/2010/wordprocessingInk" xmlns:wne="http://schemas.microsoft.com/office/word/2006/wordml" xmlns:wps="http://schemas.microsoft.com/office/word/2010/wordprocessingShape" mc:Ignorable="w14 w15 w16se w16cid w16 w16cex w16sdtdh wp14">
+  <w:endnote w:type="separator" w:id="-1">
+    <w:p>
+      <w:pPr>
+        <w:spacing w:after="0" w:line="240" w:lineRule="auto"/>
+      </w:pPr>
+      <w:r>
+        <w:separator/>
+      </w:r>
+    </w:p>
+  </w:endnote>
+  <w:endnote w:type="continuationSeparator" w:id="0">
+    <w:p>
+      <w:pPr>
+        <w:spacing w:after="0" w:line="240" w:lineRule="auto"/>
+      </w:pPr>
+      <w:r>
+        <w:continuationSeparator/>
+      </w:r>
+    </w:p>
+  </w:endnote>
+</w:endnotes>
+</file>
+
+<file path=word/footnotes.xml><?xml version="1.0" encoding="utf-8"?>
+<w:footnotes xmlns:wpc="http://schemas.microsoft.com/office/word/2010/wordprocessingCanvas" xmlns:cx="http://schemas.microsoft.com/office/drawing/2014/chartex" xmlns:cx1="http://schemas.microsoft.com/office/drawing/2015/9/8/chartex" xmlns:cx2="http://schemas.microsoft.com/office/drawing/2015/10/21/chartex" xmlns:cx3="http://schemas.microsoft.com/office/drawing/2016/5/9/chartex" xmlns:cx4="http://schemas.microsoft.com/office/drawing/2016/5/10/chartex" xmlns:cx5="http://schemas.microsoft.com/office/drawing/2016/5/11/chartex" xmlns:cx6="http://schemas.microsoft.com/office/drawing/2016/5/12/chartex" xmlns:cx7="http://schemas.microsoft.com/office/drawing/2016/5/13/chartex" xmlns:cx8="http://schemas.microsoft.com/office/drawing/2016/5/14/chartex" xmlns:mc="http://schemas.openxmlformats.org/markup-compatibility/2006" xmlns:aink="http://schemas.microsoft.com/office/drawing/2016/ink" xmlns:am3d="http://schemas.microsoft.com/office/drawing/2017/model3d" xmlns:o="urn:schemas-microsoft-com:office:office" xmlns:oel="http://schemas.microsoft.com/office/2019/extlst" xmlns:r="http://schemas.openxmlformats.org/officeDocument/2006/relationships" xmlns:m="http://schemas.openxmlformats.org/officeDocument/2006/math" xmlns:v="urn:schemas-microsoft-com:vml" xmlns:wp14="http://schemas.microsoft.com/office/word/2010/wordprocessingDrawing" xmlns:wp="http://schemas.openxmlformats.org/drawingml/2006/wordprocessingDrawing" xmlns:w10="urn:schemas-microsoft-com:office:word" xmlns:w="http://schemas.openxmlformats.org/wordprocessingml/2006/main" xmlns:w14="http://schemas.microsoft.com/office/word/2010/wordml" xmlns:w15="http://schemas.microsoft.com/office/word/2012/wordml" xmlns:w16cex="http://schemas.microsoft.com/office/word/2018/wordml/cex" xmlns:w16cid="http://schemas.microsoft.com/office/word/2016/wordml/cid" xmlns:w16="http://schemas.microsoft.com/office/word/2018/wordml" xmlns:w16sdtdh="http://schemas.microsoft.com/office/word/2020/wordml/sdtdatahash" xmlns:w16se="http://schemas.microsoft.com/office/word/2015/wordml/symex" xmlns:wpg="http://schemas.microsoft.com/office/word/2010/wordprocessingGroup" xmlns:wpi="http://schemas.microsoft.com/office/word/2010/wordprocessingInk" xmlns:wne="http://schemas.microsoft.com/office/word/2006/wordml" xmlns:wps="http://schemas.microsoft.com/office/word/2010/wordprocessingShape" mc:Ignorable="w14 w15 w16se w16cid w16 w16cex w16sdtdh wp14">
+  <w:footnote w:type="separator" w:id="-1">
+    <w:p>
+      <w:pPr>
+        <w:spacing w:after="0" w:line="240" w:lineRule="auto"/>
+      </w:pPr>
+      <w:r>
+        <w:separator/>
+      </w:r>
+    </w:p>
+  </w:footnote>
+  <w:footnote w:type="continuationSeparator" w:id="0">
+    <w:p>
+      <w:pPr>
+        <w:spacing w:after="0" w:line="240" w:lineRule="auto"/>
+      </w:pPr>
+      <w:r>
+        <w:continuationSeparator/>
+      </w:r>
+    </w:p>
+  </w:footnote>
+</w:footnotes>
+</file>
+
+<file path=word/header1.xml><?xml version="1.0" encoding="utf-8"?>
+<w:hdr xmlns:wpc="http://schemas.microsoft.com/office/word/2010/wordprocessingCanvas" xmlns:cx="http://schemas.microsoft.com/office/drawing/2014/chartex" xmlns:cx1="http://schemas.microsoft.com/office/drawing/2015/9/8/chartex" xmlns:cx2="http://schemas.microsoft.com/office/drawing/2015/10/21/chartex" xmlns:cx3="http://schemas.microsoft.com/office/drawing/2016/5/9/chartex" xmlns:cx4="http://schemas.microsoft.com/office/drawing/2016/5/10/chartex" xmlns:cx5="http://schemas.microsoft.com/office/drawing/2016/5/11/chartex" xmlns:cx6="http://schemas.microsoft.com/office/drawing/2016/5/12/chartex" xmlns:cx7="http://schemas.microsoft.com/office/drawing/2016/5/13/chartex" xmlns:cx8="http://schemas.microsoft.com/office/drawing/2016/5/14/chartex" xmlns:mc="http://schemas.openxmlformats.org/markup-compatibility/2006" xmlns:aink="http://schemas.microsoft.com/office/drawing/2016/ink" xmlns:am3d="http://schemas.microsoft.com/office/drawing/2017/model3d" xmlns:o="urn:schemas-microsoft-com:office:office" xmlns:oel="http://schemas.microsoft.com/office/2019/extlst" xmlns:r="http://schemas.openxmlformats.org/officeDocument/2006/relationships" xmlns:m="http://schemas.openxmlformats.org/officeDocument/2006/math" xmlns:v="urn:schemas-microsoft-com:vml" xmlns:wp14="http://schemas.microsoft.com/office/word/2010/wordprocessingDrawing" xmlns:wp="http://schemas.openxmlformats.org/drawingml/2006/wordprocessingDrawing" xmlns:w10="urn:schemas-microsoft-com:office:word" xmlns:w="http://schemas.openxmlformats.org/wordprocessingml/2006/main" xmlns:w14="http://schemas.microsoft.com/office/word/2010/wordml" xmlns:w15="http://schemas.microsoft.com/office/word/2012/wordml" xmlns:w16cex="http://schemas.microsoft.com/office/word/2018/wordml/cex" xmlns:w16cid="http://schemas.microsoft.com/office/word/2016/wordml/cid" xmlns:w16="http://schemas.microsoft.com/office/word/2018/wordml" xmlns:w16sdtdh="http://schemas.microsoft.com/office/word/2020/wordml/sdtdatahash" xmlns:w16se="http://schemas.microsoft.com/office/word/2015/wordml/symex" xmlns:wpg="http://schemas.microsoft.com/office/word/2010/wordprocessingGroup" xmlns:wpi="http://schemas.microsoft.com/office/word/2010/wordprocessingInk" xmlns:wne="http://schemas.microsoft.com/office/word/2006/wordml" xmlns:wps="http://schemas.microsoft.com/office/word/2010/wordprocessingShape" mc:Ignorable="w14 w15 w16se w16cid w16 w16cex w16sdtdh wp14">
+  <w:p>
+    <w:pPr>
+      <w:pStyle w:val="Header"/>
+      <w:rPr>
+        <w:rFonts w:hint="cs"/>
+        <w:lang w:bidi="fa-IR"/>
+      </w:rPr>
+    </w:pPr>
+  </w:p>
+</w:hdr>
+</file>
+
+<file path=word/numbering.xml><?xml version="1.0" encoding="utf-8"?>
+<w:numbering xmlns:wpc="http://schemas.microsoft.com/office/word/2010/wordprocessingCanvas" xmlns:cx="http://schemas.microsoft.com/office/drawing/2014/chartex" xmlns:cx1="http://schemas.microsoft.com/office/drawing/2015/9/8/chartex" xmlns:cx2="http://schemas.microsoft.com/office/drawing/2015/10/21/chartex" xmlns:cx3="http://schemas.microsoft.com/office/drawing/2016/5/9/chartex" xmlns:cx4="http://schemas.microsoft.com/office/drawing/2016/5/10/chartex" xmlns:cx5="http://schemas.microsoft.com/office/drawing/2016/5/11/chartex" xmlns:cx6="http://schemas.microsoft.com/office/drawing/2016/5/12/chartex" xmlns:cx7="http://schemas.microsoft.com/office/drawing/2016/5/13/chartex" xmlns:cx8="http://schemas.microsoft.com/office/drawing/2016/5/14/chartex" xmlns:mc="http://schemas.openxmlformats.org/markup-compatibility/2006" xmlns:aink="http://schemas.microsoft.com/office/drawing/2016/ink" xmlns:am3d="http://schemas.microsoft.com/office/drawing/2017/model3d" xmlns:o="urn:schemas-microsoft-com:office:office" xmlns:oel="http://schemas.microsoft.com/office/2019/extlst" xmlns:r="http://schemas.openxmlformats.org/officeDocument/2006/relationships" xmlns:m="http://schemas.openxmlformats.org/officeDocument/2006/math" xmlns:v="urn:schemas-microsoft-com:vml" xmlns:wp14="http://schemas.microsoft.com/office/word/2010/wordprocessingDrawing" xmlns:wp="http://schemas.openxmlformats.org/drawingml/2006/wordprocessingDrawing" xmlns:w10="urn:schemas-microsoft-com:office:word" xmlns:w="http://schemas.openxmlformats.org/wordprocessingml/2006/main" xmlns:w14="http://schemas.microsoft.com/office/word/2010/wordml" xmlns:w15="http://schemas.microsoft.com/office/word/2012/wordml" xmlns:w16cex="http://schemas.microsoft.com/office/word/2018/wordml/cex" xmlns:w16cid="http://schemas.microsoft.com/office/word/2016/wordml/cid" xmlns:w16="http://schemas.microsoft.com/office/word/2018/wordml" xmlns:w16sdtdh="http://schemas.microsoft.com/office/word/2020/wordml/sdtdatahash" xmlns:w16se="http://schemas.microsoft.com/office/word/2015/wordml/symex" xmlns:wpg="http://schemas.microsoft.com/office/word/2010/wordprocessingGroup" xmlns:wpi="http://schemas.microsoft.com/office/word/2010/wordprocessingInk" xmlns:wne="http://schemas.microsoft.com/office/word/2006/wordml" xmlns:wps="http://schemas.microsoft.com/office/word/2010/wordprocessingShape" mc:Ignorable="w14 w15 w16se w16cid w16 w16cex w16sdtdh wp14">
+  <w:abstractNum w:abstractNumId="0" w15:restartNumberingAfterBreak="0">
+    <w:nsid w:val="7BFD6DEE"/>
+    <w:multiLevelType w:val="multilevel"/>
+    <w:tmpl w:val="3CDA0118"/>
+    <w:lvl w:ilvl="0">
+      <w:start w:val="1"/>
+      <w:numFmt w:val="decimal"/>
+      <w:lvlText w:val="%1."/>
+      <w:lvlJc w:val="left"/>
+      <w:pPr>
+        <w:tabs>
+          <w:tab w:val="num" w:pos="720"/>
+        </w:tabs>
+        <w:ind w:left="720" w:hanging="360"/>
+      </w:pPr>
+    </w:lvl>
+    <w:lvl w:ilvl="1">
+      <w:start w:val="1"/>
+      <w:numFmt w:val="bullet"/>
+      <w:lvlText w:val=""/>
+      <w:lvlJc w:val="left"/>
+      <w:pPr>
+        <w:tabs>
+          <w:tab w:val="num" w:pos="1440"/>
+        </w:tabs>
+        <w:ind w:left="1440" w:hanging="360"/>
+      </w:pPr>
+      <w:rPr>
+        <w:rFonts w:ascii="Symbol" w:hAnsi="Symbol" w:hint="default"/>
+        <w:sz w:val="20"/>
+      </w:rPr>
+    </w:lvl>
+    <w:lvl w:ilvl="2" w:tentative="1">
+      <w:start w:val="1"/>
+      <w:numFmt w:val="decimal"/>
+      <w:lvlText w:val="%3."/>
+      <w:lvlJc w:val="left"/>
+      <w:pPr>
+        <w:tabs>
+          <w:tab w:val="num" w:pos="2160"/>
+        </w:tabs>
+        <w:ind w:left="2160" w:hanging="360"/>
+      </w:pPr>
+    </w:lvl>
+    <w:lvl w:ilvl="3" w:tentative="1">
+      <w:start w:val="1"/>
+      <w:numFmt w:val="decimal"/>
+      <w:lvlText w:val="%4."/>
+      <w:lvlJc w:val="left"/>
+      <w:pPr>
+        <w:tabs>
+          <w:tab w:val="num" w:pos="2880"/>
+        </w:tabs>
+        <w:ind w:left="2880" w:hanging="360"/>
+      </w:pPr>
+    </w:lvl>
+    <w:lvl w:ilvl="4" w:tentative="1">
+      <w:start w:val="1"/>
+      <w:numFmt w:val="decimal"/>
+      <w:lvlText w:val="%5."/>
+      <w:lvlJc w:val="left"/>
+      <w:pPr>
+        <w:tabs>
+          <w:tab w:val="num" w:pos="3600"/>
+        </w:tabs>
+        <w:ind w:left="3600" w:hanging="360"/>
+      </w:pPr>
+    </w:lvl>
+    <w:lvl w:ilvl="5" w:tentative="1">
+      <w:start w:val="1"/>
+      <w:numFmt w:val="decimal"/>
+      <w:lvlText w:val="%6."/>
+      <w:lvlJc w:val="left"/>
+      <w:pPr>
+        <w:tabs>
+          <w:tab w:val="num" w:pos="4320"/>
+        </w:tabs>
+        <w:ind w:left="4320" w:hanging="360"/>
+      </w:pPr>
+    </w:lvl>
+    <w:lvl w:ilvl="6" w:tentative="1">
+      <w:start w:val="1"/>
+      <w:numFmt w:val="decimal"/>
+      <w:lvlText w:val="%7."/>
+      <w:lvlJc w:val="left"/>
+      <w:pPr>
+        <w:tabs>
+          <w:tab w:val="num" w:pos="5040"/>
+        </w:tabs>
+        <w:ind w:left="5040" w:hanging="360"/>
+      </w:pPr>
+    </w:lvl>
+    <w:lvl w:ilvl="7" w:tentative="1">
+      <w:start w:val="1"/>
+      <w:numFmt w:val="decimal"/>
+      <w:lvlText w:val="%8."/>
+      <w:lvlJc w:val="left"/>
+      <w:pPr>
+        <w:tabs>
+          <w:tab w:val="num" w:pos="5760"/>
+        </w:tabs>
+        <w:ind w:left="5760" w:hanging="360"/>
+      </w:pPr>
+    </w:lvl>
+    <w:lvl w:ilvl="8" w:tentative="1">
+      <w:start w:val="1"/>
+      <w:numFmt w:val="decimal"/>
+      <w:lvlText w:val="%9."/>
+      <w:lvlJc w:val="left"/>
+      <w:pPr>
+        <w:tabs>
+          <w:tab w:val="num" w:pos="6480"/>
+        </w:tabs>
+        <w:ind w:left="6480" w:hanging="360"/>
+      </w:pPr>
+    </w:lvl>
+  </w:abstractNum>
+  <w:num w:numId="1">
+    <w:abstractNumId w:val="0"/>
+  </w:num>
+</w:numbering>
 </file>
 
 <file path=word/styles.xml><?xml version="1.0" encoding="utf-8"?>
@@ -2022,6 +5327,85 @@
       <w:shd w:val="clear" w:color="auto" w:fill="E1DFDD"/>
     </w:rPr>
   </w:style>
+  <w:style w:type="paragraph" w:styleId="NormalWeb">
+    <w:name w:val="Normal (Web)"/>
+    <w:basedOn w:val="Normal"/>
+    <w:uiPriority w:val="99"/>
+    <w:semiHidden/>
+    <w:unhideWhenUsed/>
+    <w:rsid w:val="00506E34"/>
+    <w:pPr>
+      <w:spacing w:before="100" w:beforeAutospacing="1" w:after="100" w:afterAutospacing="1" w:line="240" w:lineRule="auto"/>
+    </w:pPr>
+    <w:rPr>
+      <w:rFonts w:ascii="Times New Roman" w:eastAsia="Times New Roman" w:hAnsi="Times New Roman" w:cs="Times New Roman"/>
+      <w:sz w:val="24"/>
+      <w:szCs w:val="24"/>
+    </w:rPr>
+  </w:style>
+  <w:style w:type="paragraph" w:styleId="Caption">
+    <w:name w:val="caption"/>
+    <w:basedOn w:val="Normal"/>
+    <w:next w:val="Normal"/>
+    <w:uiPriority w:val="35"/>
+    <w:unhideWhenUsed/>
+    <w:qFormat/>
+    <w:rsid w:val="00AB5058"/>
+    <w:pPr>
+      <w:spacing w:after="200" w:line="240" w:lineRule="auto"/>
+    </w:pPr>
+    <w:rPr>
+      <w:i/>
+      <w:iCs/>
+      <w:color w:val="44546A" w:themeColor="text2"/>
+      <w:sz w:val="18"/>
+      <w:szCs w:val="18"/>
+    </w:rPr>
+  </w:style>
+  <w:style w:type="paragraph" w:styleId="Header">
+    <w:name w:val="header"/>
+    <w:basedOn w:val="Normal"/>
+    <w:link w:val="HeaderChar"/>
+    <w:uiPriority w:val="99"/>
+    <w:unhideWhenUsed/>
+    <w:rsid w:val="005A08E6"/>
+    <w:pPr>
+      <w:tabs>
+        <w:tab w:val="center" w:pos="4680"/>
+        <w:tab w:val="right" w:pos="9360"/>
+      </w:tabs>
+      <w:spacing w:after="0" w:line="240" w:lineRule="auto"/>
+    </w:pPr>
+  </w:style>
+  <w:style w:type="character" w:customStyle="1" w:styleId="HeaderChar">
+    <w:name w:val="Header Char"/>
+    <w:basedOn w:val="DefaultParagraphFont"/>
+    <w:link w:val="Header"/>
+    <w:uiPriority w:val="99"/>
+    <w:rsid w:val="005A08E6"/>
+  </w:style>
+  <w:style w:type="paragraph" w:styleId="Footer">
+    <w:name w:val="footer"/>
+    <w:basedOn w:val="Normal"/>
+    <w:link w:val="FooterChar"/>
+    <w:uiPriority w:val="99"/>
+    <w:unhideWhenUsed/>
+    <w:rsid w:val="005A08E6"/>
+    <w:pPr>
+      <w:tabs>
+        <w:tab w:val="center" w:pos="4680"/>
+        <w:tab w:val="right" w:pos="9360"/>
+      </w:tabs>
+      <w:spacing w:after="0" w:line="240" w:lineRule="auto"/>
+    </w:pPr>
+  </w:style>
+  <w:style w:type="character" w:customStyle="1" w:styleId="FooterChar">
+    <w:name w:val="Footer Char"/>
+    <w:basedOn w:val="DefaultParagraphFont"/>
+    <w:link w:val="Footer"/>
+    <w:uiPriority w:val="99"/>
+    <w:rsid w:val="005A08E6"/>
+  </w:style>
 </w:styles>
 </file>
 
@@ -2284,4 +5668,16 @@
     </a:ext>
   </a:extLst>
 </a:theme>
+</file>
+
+<file path=customXml/item1.xml><?xml version="1.0" encoding="utf-8"?>
+<b:Sources xmlns:b="http://schemas.openxmlformats.org/officeDocument/2006/bibliography" xmlns="http://schemas.openxmlformats.org/officeDocument/2006/bibliography" SelectedStyle="\APASixthEditionOfficeOnline.xsl" StyleName="APA" Version="6"/>
+</file>
+
+<file path=customXml/itemProps1.xml><?xml version="1.0" encoding="utf-8"?>
+<ds:datastoreItem xmlns:ds="http://schemas.openxmlformats.org/officeDocument/2006/customXml" ds:itemID="{F736CFC3-1BFF-4614-8EC2-21F1E1C2591B}">
+  <ds:schemaRefs>
+    <ds:schemaRef ds:uri="http://schemas.openxmlformats.org/officeDocument/2006/bibliography"/>
+  </ds:schemaRefs>
+</ds:datastoreItem>
 </file>
</xml_diff>